<commit_message>
Update Detect on frame, calculate Time Preprocessing, Detect, Draw bounding box, Total Excutor
</commit_message>
<xml_diff>
--- a/Job57/Job 57 - Báo cáo công việc.docx
+++ b/Job57/Job 57 - Báo cáo công việc.docx
@@ -712,8 +712,8 @@
               <w:tab w:val="right" w:leader="dot" w:pos="12000"/>
             </w:tabs>
             <w:spacing w:before="60" w:line="240" w:lineRule="auto"/>
+            <w:ind w:left="360" w:firstLine="0"/>
             <w:rPr>
-              <w:b w:val="1"/>
               <w:color w:val="000000"/>
               <w:u w:val="none"/>
             </w:rPr>
@@ -722,7 +722,6 @@
             <w:r>
               <w:rPr>
                 <w:rFonts w:ascii="Roboto" w:cs="Roboto" w:eastAsia="Roboto" w:hAnsi="Roboto"/>
-                <w:b w:val="1"/>
                 <w:i w:val="0"/>
                 <w:smallCaps w:val="0"/>
                 <w:strike w:val="0"/>
@@ -1140,12 +1139,12 @@
           <wp:inline distB="114300" distT="114300" distL="114300" distR="114300">
             <wp:extent cx="3257550" cy="1819275"/>
             <wp:effectExtent b="0" l="0" r="0" t="0"/>
-            <wp:docPr id="6" name="image4.png"/>
+            <wp:docPr id="8" name="image1.png"/>
             <a:graphic>
               <a:graphicData uri="http://schemas.openxmlformats.org/drawingml/2006/picture">
                 <pic:pic>
                   <pic:nvPicPr>
-                    <pic:cNvPr id="0" name="image4.png"/>
+                    <pic:cNvPr id="0" name="image1.png"/>
                     <pic:cNvPicPr preferRelativeResize="0"/>
                   </pic:nvPicPr>
                   <pic:blipFill>
@@ -1207,12 +1206,12 @@
           <wp:inline distB="114300" distT="114300" distL="114300" distR="114300">
             <wp:extent cx="2600325" cy="638175"/>
             <wp:effectExtent b="0" l="0" r="0" t="0"/>
-            <wp:docPr id="4" name="image1.png"/>
+            <wp:docPr id="5" name="image6.png"/>
             <a:graphic>
               <a:graphicData uri="http://schemas.openxmlformats.org/drawingml/2006/picture">
                 <pic:pic>
                   <pic:nvPicPr>
-                    <pic:cNvPr id="0" name="image1.png"/>
+                    <pic:cNvPr id="0" name="image6.png"/>
                     <pic:cNvPicPr preferRelativeResize="0"/>
                   </pic:nvPicPr>
                   <pic:blipFill>
@@ -1589,12 +1588,12 @@
           <wp:inline distB="114300" distT="114300" distL="114300" distR="114300">
             <wp:extent cx="3187538" cy="4771647"/>
             <wp:effectExtent b="0" l="0" r="0" t="0"/>
-            <wp:docPr id="1" name="image2.png"/>
+            <wp:docPr id="2" name="image3.png"/>
             <a:graphic>
               <a:graphicData uri="http://schemas.openxmlformats.org/drawingml/2006/picture">
                 <pic:pic>
                   <pic:nvPicPr>
-                    <pic:cNvPr id="0" name="image2.png"/>
+                    <pic:cNvPr id="0" name="image3.png"/>
                     <pic:cNvPicPr preferRelativeResize="0"/>
                   </pic:nvPicPr>
                   <pic:blipFill>
@@ -10463,12 +10462,12 @@
           <wp:inline distB="114300" distT="114300" distL="114300" distR="114300">
             <wp:extent cx="5731200" cy="3238500"/>
             <wp:effectExtent b="0" l="0" r="0" t="0"/>
-            <wp:docPr id="3" name="image3.png"/>
+            <wp:docPr id="4" name="image4.png"/>
             <a:graphic>
               <a:graphicData uri="http://schemas.openxmlformats.org/drawingml/2006/picture">
                 <pic:pic>
                   <pic:nvPicPr>
-                    <pic:cNvPr id="0" name="image3.png"/>
+                    <pic:cNvPr id="0" name="image4.png"/>
                     <pic:cNvPicPr preferRelativeResize="0"/>
                   </pic:nvPicPr>
                   <pic:blipFill>
@@ -14340,20 +14339,17 @@
     </w:p>
     <w:p>
       <w:pPr>
-        <w:pStyle w:val="Heading1"/>
+        <w:pStyle w:val="Heading2"/>
         <w:keepNext w:val="0"/>
         <w:keepLines w:val="0"/>
         <w:spacing w:before="280" w:lineRule="auto"/>
         <w:jc w:val="both"/>
-        <w:rPr>
-          <w:rFonts w:ascii="Roboto" w:cs="Roboto" w:eastAsia="Roboto" w:hAnsi="Roboto"/>
-        </w:rPr>
+        <w:rPr/>
       </w:pPr>
       <w:bookmarkStart w:colFirst="0" w:colLast="0" w:name="_76y0vcsa7ix4" w:id="14"/>
       <w:bookmarkEnd w:id="14"/>
       <w:r>
         <w:rPr>
-          <w:rFonts w:ascii="Roboto" w:cs="Roboto" w:eastAsia="Roboto" w:hAnsi="Roboto"/>
           <w:rtl w:val="0"/>
         </w:rPr>
         <w:t xml:space="preserve">5.7. Detect.py</w:t>
@@ -15837,17 +15833,32 @@
       <w:r>
         <w:rPr>
           <w:rFonts w:ascii="Roboto" w:cs="Roboto" w:eastAsia="Roboto" w:hAnsi="Roboto"/>
+          <w:rtl w:val="0"/>
+        </w:rPr>
+        <w:t xml:space="preserve">Nhận diện bằng file yolo8n.pt</w:t>
+      </w:r>
+    </w:p>
+    <w:p>
+      <w:pPr>
+        <w:spacing w:after="240" w:before="240" w:lineRule="auto"/>
+        <w:rPr>
+          <w:rFonts w:ascii="Roboto" w:cs="Roboto" w:eastAsia="Roboto" w:hAnsi="Roboto"/>
+        </w:rPr>
+      </w:pPr>
+      <w:r>
+        <w:rPr>
+          <w:rFonts w:ascii="Roboto" w:cs="Roboto" w:eastAsia="Roboto" w:hAnsi="Roboto"/>
         </w:rPr>
         <w:drawing>
           <wp:inline distB="114300" distT="114300" distL="114300" distR="114300">
             <wp:extent cx="5731200" cy="3238500"/>
             <wp:effectExtent b="0" l="0" r="0" t="0"/>
-            <wp:docPr id="5" name="image6.png"/>
+            <wp:docPr id="6" name="image8.png"/>
             <a:graphic>
               <a:graphicData uri="http://schemas.openxmlformats.org/drawingml/2006/picture">
                 <pic:pic>
                   <pic:nvPicPr>
-                    <pic:cNvPr id="0" name="image6.png"/>
+                    <pic:cNvPr id="0" name="image8.png"/>
                     <pic:cNvPicPr preferRelativeResize="0"/>
                   </pic:nvPicPr>
                   <pic:blipFill>
@@ -15885,6 +15896,37 @@
         </w:rPr>
       </w:pPr>
       <w:r>
+        <w:br w:type="page"/>
+      </w:r>
+      <w:r>
+        <w:rPr>
+          <w:rtl w:val="0"/>
+        </w:rPr>
+      </w:r>
+    </w:p>
+    <w:p>
+      <w:pPr>
+        <w:spacing w:after="240" w:before="240" w:lineRule="auto"/>
+        <w:rPr>
+          <w:rFonts w:ascii="Roboto" w:cs="Roboto" w:eastAsia="Roboto" w:hAnsi="Roboto"/>
+        </w:rPr>
+      </w:pPr>
+      <w:r>
+        <w:rPr>
+          <w:rFonts w:ascii="Roboto" w:cs="Roboto" w:eastAsia="Roboto" w:hAnsi="Roboto"/>
+          <w:rtl w:val="0"/>
+        </w:rPr>
+        <w:t xml:space="preserve">Nhận diện bằng file yolo8n.onnx</w:t>
+      </w:r>
+    </w:p>
+    <w:p>
+      <w:pPr>
+        <w:spacing w:after="240" w:before="240" w:lineRule="auto"/>
+        <w:rPr>
+          <w:rFonts w:ascii="Roboto" w:cs="Roboto" w:eastAsia="Roboto" w:hAnsi="Roboto"/>
+        </w:rPr>
+      </w:pPr>
+      <w:r>
         <w:rPr>
           <w:rFonts w:ascii="Roboto" w:cs="Roboto" w:eastAsia="Roboto" w:hAnsi="Roboto"/>
         </w:rPr>
@@ -15892,7 +15934,7 @@
           <wp:inline distB="114300" distT="114300" distL="114300" distR="114300">
             <wp:extent cx="5731200" cy="3251200"/>
             <wp:effectExtent b="0" l="0" r="0" t="0"/>
-            <wp:docPr id="2" name="image5.png"/>
+            <wp:docPr id="3" name="image5.png"/>
             <a:graphic>
               <a:graphicData uri="http://schemas.openxmlformats.org/drawingml/2006/picture">
                 <pic:pic>
@@ -15929,6 +15971,71 @@
     </w:p>
     <w:p>
       <w:pPr>
+        <w:spacing w:after="240" w:before="240" w:lineRule="auto"/>
+        <w:rPr>
+          <w:rFonts w:ascii="Roboto" w:cs="Roboto" w:eastAsia="Roboto" w:hAnsi="Roboto"/>
+        </w:rPr>
+      </w:pPr>
+      <w:r>
+        <w:rPr>
+          <w:rFonts w:ascii="Roboto" w:cs="Roboto" w:eastAsia="Roboto" w:hAnsi="Roboto"/>
+          <w:rtl w:val="0"/>
+        </w:rPr>
+        <w:t xml:space="preserve">Nhận diện bằng file yolo8m.onnx</w:t>
+      </w:r>
+    </w:p>
+    <w:p>
+      <w:pPr>
+        <w:spacing w:after="240" w:before="240" w:lineRule="auto"/>
+        <w:rPr>
+          <w:rFonts w:ascii="Roboto" w:cs="Roboto" w:eastAsia="Roboto" w:hAnsi="Roboto"/>
+        </w:rPr>
+      </w:pPr>
+      <w:r>
+        <w:rPr>
+          <w:rFonts w:ascii="Roboto" w:cs="Roboto" w:eastAsia="Roboto" w:hAnsi="Roboto"/>
+        </w:rPr>
+        <w:drawing>
+          <wp:inline distB="114300" distT="114300" distL="114300" distR="114300">
+            <wp:extent cx="5731200" cy="3238500"/>
+            <wp:effectExtent b="0" l="0" r="0" t="0"/>
+            <wp:docPr id="7" name="image7.png"/>
+            <a:graphic>
+              <a:graphicData uri="http://schemas.openxmlformats.org/drawingml/2006/picture">
+                <pic:pic>
+                  <pic:nvPicPr>
+                    <pic:cNvPr id="0" name="image7.png"/>
+                    <pic:cNvPicPr preferRelativeResize="0"/>
+                  </pic:nvPicPr>
+                  <pic:blipFill>
+                    <a:blip r:embed="rId12"/>
+                    <a:srcRect b="0" l="0" r="0" t="0"/>
+                    <a:stretch>
+                      <a:fillRect/>
+                    </a:stretch>
+                  </pic:blipFill>
+                  <pic:spPr>
+                    <a:xfrm>
+                      <a:off x="0" y="0"/>
+                      <a:ext cx="5731200" cy="3238500"/>
+                    </a:xfrm>
+                    <a:prstGeom prst="rect"/>
+                    <a:ln/>
+                  </pic:spPr>
+                </pic:pic>
+              </a:graphicData>
+            </a:graphic>
+          </wp:inline>
+        </w:drawing>
+      </w:r>
+      <w:r>
+        <w:rPr>
+          <w:rtl w:val="0"/>
+        </w:rPr>
+      </w:r>
+    </w:p>
+    <w:p>
+      <w:pPr>
         <w:jc w:val="both"/>
         <w:rPr>
           <w:rFonts w:ascii="Roboto" w:cs="Roboto" w:eastAsia="Roboto" w:hAnsi="Roboto"/>
@@ -15950,6 +16057,4111 @@
         <w:jc w:val="both"/>
         <w:rPr>
           <w:rFonts w:ascii="Roboto" w:cs="Roboto" w:eastAsia="Roboto" w:hAnsi="Roboto"/>
+          <w:b w:val="1"/>
+        </w:rPr>
+      </w:pPr>
+      <w:r>
+        <w:rPr>
+          <w:rFonts w:ascii="Roboto" w:cs="Roboto" w:eastAsia="Roboto" w:hAnsi="Roboto"/>
+          <w:b w:val="1"/>
+          <w:rtl w:val="0"/>
+        </w:rPr>
+        <w:t xml:space="preserve">Nhận xét:</w:t>
+      </w:r>
+    </w:p>
+    <w:p>
+      <w:pPr>
+        <w:jc w:val="both"/>
+        <w:rPr>
+          <w:rFonts w:ascii="Roboto" w:cs="Roboto" w:eastAsia="Roboto" w:hAnsi="Roboto"/>
+        </w:rPr>
+      </w:pPr>
+      <w:r>
+        <w:rPr>
+          <w:rtl w:val="0"/>
+        </w:rPr>
+      </w:r>
+    </w:p>
+    <w:p>
+      <w:pPr>
+        <w:jc w:val="both"/>
+        <w:rPr>
+          <w:rFonts w:ascii="Roboto" w:cs="Roboto" w:eastAsia="Roboto" w:hAnsi="Roboto"/>
+        </w:rPr>
+      </w:pPr>
+      <w:r>
+        <w:rPr>
+          <w:rtl w:val="0"/>
+        </w:rPr>
+      </w:r>
+    </w:p>
+    <w:tbl>
+      <w:tblPr>
+        <w:tblStyle w:val="Table8"/>
+        <w:tblW w:w="9030.0" w:type="dxa"/>
+        <w:jc w:val="left"/>
+        <w:tblBorders>
+          <w:top w:color="000000" w:space="0" w:sz="0" w:val="nil"/>
+          <w:left w:color="000000" w:space="0" w:sz="0" w:val="nil"/>
+          <w:bottom w:color="000000" w:space="0" w:sz="0" w:val="nil"/>
+          <w:right w:color="000000" w:space="0" w:sz="0" w:val="nil"/>
+          <w:insideH w:color="000000" w:space="0" w:sz="0" w:val="nil"/>
+          <w:insideV w:color="000000" w:space="0" w:sz="0" w:val="nil"/>
+        </w:tblBorders>
+        <w:tblLayout w:type="fixed"/>
+        <w:tblLook w:val="0600"/>
+      </w:tblPr>
+      <w:tblGrid>
+        <w:gridCol w:w="1245"/>
+        <w:gridCol w:w="2355"/>
+        <w:gridCol w:w="2625"/>
+        <w:gridCol w:w="2805"/>
+        <w:tblGridChange w:id="0">
+          <w:tblGrid>
+            <w:gridCol w:w="1245"/>
+            <w:gridCol w:w="2355"/>
+            <w:gridCol w:w="2625"/>
+            <w:gridCol w:w="2805"/>
+          </w:tblGrid>
+        </w:tblGridChange>
+      </w:tblGrid>
+      <w:tr>
+        <w:trPr>
+          <w:cantSplit w:val="0"/>
+          <w:trHeight w:val="1035" w:hRule="atLeast"/>
+          <w:tblHeader w:val="0"/>
+        </w:trPr>
+        <w:tc>
+          <w:tcPr>
+            <w:tcBorders>
+              <w:top w:color="000000" w:space="0" w:sz="5" w:val="single"/>
+              <w:left w:color="000000" w:space="0" w:sz="5" w:val="single"/>
+              <w:bottom w:color="000000" w:space="0" w:sz="5" w:val="single"/>
+              <w:right w:color="000000" w:space="0" w:sz="5" w:val="single"/>
+            </w:tcBorders>
+            <w:tcMar>
+              <w:top w:w="40.0" w:type="dxa"/>
+              <w:left w:w="40.0" w:type="dxa"/>
+              <w:bottom w:w="40.0" w:type="dxa"/>
+              <w:right w:w="40.0" w:type="dxa"/>
+            </w:tcMar>
+            <w:vAlign w:val="center"/>
+          </w:tcPr>
+          <w:p>
+            <w:pPr>
+              <w:widowControl w:val="0"/>
+              <w:jc w:val="center"/>
+              <w:rPr>
+                <w:sz w:val="20"/>
+                <w:szCs w:val="20"/>
+              </w:rPr>
+            </w:pPr>
+            <w:r>
+              <w:rPr>
+                <w:b w:val="1"/>
+                <w:sz w:val="20"/>
+                <w:szCs w:val="20"/>
+                <w:rtl w:val="0"/>
+              </w:rPr>
+              <w:t xml:space="preserve">Thuộc tính</w:t>
+            </w:r>
+            <w:r>
+              <w:rPr>
+                <w:rtl w:val="0"/>
+              </w:rPr>
+            </w:r>
+          </w:p>
+        </w:tc>
+        <w:tc>
+          <w:tcPr>
+            <w:tcBorders>
+              <w:top w:color="000000" w:space="0" w:sz="5" w:val="single"/>
+              <w:left w:color="cccccc" w:space="0" w:sz="5" w:val="single"/>
+              <w:bottom w:color="000000" w:space="0" w:sz="5" w:val="single"/>
+              <w:right w:color="000000" w:space="0" w:sz="5" w:val="single"/>
+            </w:tcBorders>
+            <w:tcMar>
+              <w:top w:w="40.0" w:type="dxa"/>
+              <w:left w:w="40.0" w:type="dxa"/>
+              <w:bottom w:w="40.0" w:type="dxa"/>
+              <w:right w:w="40.0" w:type="dxa"/>
+            </w:tcMar>
+            <w:vAlign w:val="center"/>
+          </w:tcPr>
+          <w:p>
+            <w:pPr>
+              <w:widowControl w:val="0"/>
+              <w:jc w:val="center"/>
+              <w:rPr>
+                <w:sz w:val="20"/>
+                <w:szCs w:val="20"/>
+              </w:rPr>
+            </w:pPr>
+            <w:r>
+              <w:rPr>
+                <w:b w:val="1"/>
+                <w:sz w:val="20"/>
+                <w:szCs w:val="20"/>
+                <w:rtl w:val="0"/>
+              </w:rPr>
+              <w:t xml:space="preserve">yolo8n.pt (YOLOv8 Nano, PyTorch)</w:t>
+            </w:r>
+            <w:r>
+              <w:rPr>
+                <w:rtl w:val="0"/>
+              </w:rPr>
+            </w:r>
+          </w:p>
+        </w:tc>
+        <w:tc>
+          <w:tcPr>
+            <w:tcBorders>
+              <w:top w:color="000000" w:space="0" w:sz="5" w:val="single"/>
+              <w:left w:color="cccccc" w:space="0" w:sz="5" w:val="single"/>
+              <w:bottom w:color="000000" w:space="0" w:sz="5" w:val="single"/>
+              <w:right w:color="000000" w:space="0" w:sz="5" w:val="single"/>
+            </w:tcBorders>
+            <w:tcMar>
+              <w:top w:w="40.0" w:type="dxa"/>
+              <w:left w:w="40.0" w:type="dxa"/>
+              <w:bottom w:w="40.0" w:type="dxa"/>
+              <w:right w:w="40.0" w:type="dxa"/>
+            </w:tcMar>
+            <w:vAlign w:val="center"/>
+          </w:tcPr>
+          <w:p>
+            <w:pPr>
+              <w:widowControl w:val="0"/>
+              <w:jc w:val="center"/>
+              <w:rPr>
+                <w:sz w:val="20"/>
+                <w:szCs w:val="20"/>
+              </w:rPr>
+            </w:pPr>
+            <w:r>
+              <w:rPr>
+                <w:b w:val="1"/>
+                <w:sz w:val="20"/>
+                <w:szCs w:val="20"/>
+                <w:rtl w:val="0"/>
+              </w:rPr>
+              <w:t xml:space="preserve">yolo8n.onnx (YOLOv8 Nano, ONNX)</w:t>
+            </w:r>
+            <w:r>
+              <w:rPr>
+                <w:rtl w:val="0"/>
+              </w:rPr>
+            </w:r>
+          </w:p>
+        </w:tc>
+        <w:tc>
+          <w:tcPr>
+            <w:tcBorders>
+              <w:top w:color="000000" w:space="0" w:sz="5" w:val="single"/>
+              <w:left w:color="cccccc" w:space="0" w:sz="5" w:val="single"/>
+              <w:bottom w:color="000000" w:space="0" w:sz="5" w:val="single"/>
+              <w:right w:color="000000" w:space="0" w:sz="5" w:val="single"/>
+            </w:tcBorders>
+            <w:tcMar>
+              <w:top w:w="40.0" w:type="dxa"/>
+              <w:left w:w="40.0" w:type="dxa"/>
+              <w:bottom w:w="40.0" w:type="dxa"/>
+              <w:right w:w="40.0" w:type="dxa"/>
+            </w:tcMar>
+            <w:vAlign w:val="center"/>
+          </w:tcPr>
+          <w:p>
+            <w:pPr>
+              <w:widowControl w:val="0"/>
+              <w:jc w:val="center"/>
+              <w:rPr>
+                <w:sz w:val="20"/>
+                <w:szCs w:val="20"/>
+              </w:rPr>
+            </w:pPr>
+            <w:r>
+              <w:rPr>
+                <w:b w:val="1"/>
+                <w:sz w:val="20"/>
+                <w:szCs w:val="20"/>
+                <w:rtl w:val="0"/>
+              </w:rPr>
+              <w:t xml:space="preserve">yolo8m.onnx (YOLOv8 Medium, ONNX)</w:t>
+            </w:r>
+            <w:r>
+              <w:rPr>
+                <w:rtl w:val="0"/>
+              </w:rPr>
+            </w:r>
+          </w:p>
+        </w:tc>
+      </w:tr>
+      <w:tr>
+        <w:trPr>
+          <w:cantSplit w:val="0"/>
+          <w:trHeight w:val="555" w:hRule="atLeast"/>
+          <w:tblHeader w:val="0"/>
+        </w:trPr>
+        <w:tc>
+          <w:tcPr>
+            <w:tcBorders>
+              <w:top w:color="cccccc" w:space="0" w:sz="5" w:val="single"/>
+              <w:left w:color="000000" w:space="0" w:sz="5" w:val="single"/>
+              <w:bottom w:color="000000" w:space="0" w:sz="5" w:val="single"/>
+              <w:right w:color="000000" w:space="0" w:sz="5" w:val="single"/>
+            </w:tcBorders>
+            <w:tcMar>
+              <w:top w:w="40.0" w:type="dxa"/>
+              <w:left w:w="40.0" w:type="dxa"/>
+              <w:bottom w:w="40.0" w:type="dxa"/>
+              <w:right w:w="40.0" w:type="dxa"/>
+            </w:tcMar>
+            <w:vAlign w:val="center"/>
+          </w:tcPr>
+          <w:p>
+            <w:pPr>
+              <w:widowControl w:val="0"/>
+              <w:jc w:val="center"/>
+              <w:rPr>
+                <w:sz w:val="20"/>
+                <w:szCs w:val="20"/>
+              </w:rPr>
+            </w:pPr>
+            <w:r>
+              <w:rPr>
+                <w:sz w:val="20"/>
+                <w:szCs w:val="20"/>
+                <w:rtl w:val="0"/>
+              </w:rPr>
+              <w:t xml:space="preserve">Kích thước mô hình</w:t>
+            </w:r>
+          </w:p>
+        </w:tc>
+        <w:tc>
+          <w:tcPr>
+            <w:tcBorders>
+              <w:top w:color="cccccc" w:space="0" w:sz="5" w:val="single"/>
+              <w:left w:color="cccccc" w:space="0" w:sz="5" w:val="single"/>
+              <w:bottom w:color="000000" w:space="0" w:sz="5" w:val="single"/>
+              <w:right w:color="000000" w:space="0" w:sz="5" w:val="single"/>
+            </w:tcBorders>
+            <w:tcMar>
+              <w:top w:w="40.0" w:type="dxa"/>
+              <w:left w:w="40.0" w:type="dxa"/>
+              <w:bottom w:w="40.0" w:type="dxa"/>
+              <w:right w:w="40.0" w:type="dxa"/>
+            </w:tcMar>
+            <w:vAlign w:val="center"/>
+          </w:tcPr>
+          <w:p>
+            <w:pPr>
+              <w:widowControl w:val="0"/>
+              <w:jc w:val="both"/>
+              <w:rPr>
+                <w:sz w:val="20"/>
+                <w:szCs w:val="20"/>
+              </w:rPr>
+            </w:pPr>
+            <w:r>
+              <w:rPr>
+                <w:sz w:val="20"/>
+                <w:szCs w:val="20"/>
+                <w:rtl w:val="0"/>
+              </w:rPr>
+              <w:t xml:space="preserve">Nhỏ nhất, nhẹ</w:t>
+            </w:r>
+          </w:p>
+        </w:tc>
+        <w:tc>
+          <w:tcPr>
+            <w:tcBorders>
+              <w:top w:color="cccccc" w:space="0" w:sz="5" w:val="single"/>
+              <w:left w:color="cccccc" w:space="0" w:sz="5" w:val="single"/>
+              <w:bottom w:color="000000" w:space="0" w:sz="5" w:val="single"/>
+              <w:right w:color="000000" w:space="0" w:sz="5" w:val="single"/>
+            </w:tcBorders>
+            <w:tcMar>
+              <w:top w:w="40.0" w:type="dxa"/>
+              <w:left w:w="40.0" w:type="dxa"/>
+              <w:bottom w:w="40.0" w:type="dxa"/>
+              <w:right w:w="40.0" w:type="dxa"/>
+            </w:tcMar>
+            <w:vAlign w:val="center"/>
+          </w:tcPr>
+          <w:p>
+            <w:pPr>
+              <w:widowControl w:val="0"/>
+              <w:jc w:val="both"/>
+              <w:rPr>
+                <w:sz w:val="20"/>
+                <w:szCs w:val="20"/>
+              </w:rPr>
+            </w:pPr>
+            <w:r>
+              <w:rPr>
+                <w:sz w:val="20"/>
+                <w:szCs w:val="20"/>
+                <w:rtl w:val="0"/>
+              </w:rPr>
+              <w:t xml:space="preserve">Nhỏ nhất, nhẹ</w:t>
+            </w:r>
+          </w:p>
+        </w:tc>
+        <w:tc>
+          <w:tcPr>
+            <w:tcBorders>
+              <w:top w:color="cccccc" w:space="0" w:sz="5" w:val="single"/>
+              <w:left w:color="cccccc" w:space="0" w:sz="5" w:val="single"/>
+              <w:bottom w:color="000000" w:space="0" w:sz="5" w:val="single"/>
+              <w:right w:color="000000" w:space="0" w:sz="5" w:val="single"/>
+            </w:tcBorders>
+            <w:tcMar>
+              <w:top w:w="40.0" w:type="dxa"/>
+              <w:left w:w="40.0" w:type="dxa"/>
+              <w:bottom w:w="40.0" w:type="dxa"/>
+              <w:right w:w="40.0" w:type="dxa"/>
+            </w:tcMar>
+            <w:vAlign w:val="center"/>
+          </w:tcPr>
+          <w:p>
+            <w:pPr>
+              <w:widowControl w:val="0"/>
+              <w:jc w:val="both"/>
+              <w:rPr>
+                <w:sz w:val="20"/>
+                <w:szCs w:val="20"/>
+              </w:rPr>
+            </w:pPr>
+            <w:r>
+              <w:rPr>
+                <w:sz w:val="20"/>
+                <w:szCs w:val="20"/>
+                <w:rtl w:val="0"/>
+              </w:rPr>
+              <w:t xml:space="preserve">Lớn hơn, trung bình</w:t>
+            </w:r>
+          </w:p>
+        </w:tc>
+      </w:tr>
+      <w:tr>
+        <w:trPr>
+          <w:cantSplit w:val="0"/>
+          <w:trHeight w:val="795" w:hRule="atLeast"/>
+          <w:tblHeader w:val="0"/>
+        </w:trPr>
+        <w:tc>
+          <w:tcPr>
+            <w:tcBorders>
+              <w:top w:color="cccccc" w:space="0" w:sz="5" w:val="single"/>
+              <w:left w:color="000000" w:space="0" w:sz="5" w:val="single"/>
+              <w:bottom w:color="000000" w:space="0" w:sz="5" w:val="single"/>
+              <w:right w:color="000000" w:space="0" w:sz="5" w:val="single"/>
+            </w:tcBorders>
+            <w:tcMar>
+              <w:top w:w="40.0" w:type="dxa"/>
+              <w:left w:w="40.0" w:type="dxa"/>
+              <w:bottom w:w="40.0" w:type="dxa"/>
+              <w:right w:w="40.0" w:type="dxa"/>
+            </w:tcMar>
+            <w:vAlign w:val="center"/>
+          </w:tcPr>
+          <w:p>
+            <w:pPr>
+              <w:widowControl w:val="0"/>
+              <w:jc w:val="center"/>
+              <w:rPr>
+                <w:sz w:val="20"/>
+                <w:szCs w:val="20"/>
+              </w:rPr>
+            </w:pPr>
+            <w:r>
+              <w:rPr>
+                <w:sz w:val="20"/>
+                <w:szCs w:val="20"/>
+                <w:rtl w:val="0"/>
+              </w:rPr>
+              <w:t xml:space="preserve">Tốc độ xử lý</w:t>
+            </w:r>
+          </w:p>
+        </w:tc>
+        <w:tc>
+          <w:tcPr>
+            <w:tcBorders>
+              <w:top w:color="cccccc" w:space="0" w:sz="5" w:val="single"/>
+              <w:left w:color="cccccc" w:space="0" w:sz="5" w:val="single"/>
+              <w:bottom w:color="000000" w:space="0" w:sz="5" w:val="single"/>
+              <w:right w:color="000000" w:space="0" w:sz="5" w:val="single"/>
+            </w:tcBorders>
+            <w:tcMar>
+              <w:top w:w="40.0" w:type="dxa"/>
+              <w:left w:w="40.0" w:type="dxa"/>
+              <w:bottom w:w="40.0" w:type="dxa"/>
+              <w:right w:w="40.0" w:type="dxa"/>
+            </w:tcMar>
+            <w:vAlign w:val="center"/>
+          </w:tcPr>
+          <w:p>
+            <w:pPr>
+              <w:widowControl w:val="0"/>
+              <w:jc w:val="both"/>
+              <w:rPr>
+                <w:sz w:val="20"/>
+                <w:szCs w:val="20"/>
+              </w:rPr>
+            </w:pPr>
+            <w:r>
+              <w:rPr>
+                <w:sz w:val="20"/>
+                <w:szCs w:val="20"/>
+                <w:rtl w:val="0"/>
+              </w:rPr>
+              <w:t xml:space="preserve">Nhanh, phù hợp cho thiết bị hạn chế</w:t>
+            </w:r>
+          </w:p>
+        </w:tc>
+        <w:tc>
+          <w:tcPr>
+            <w:tcBorders>
+              <w:top w:color="cccccc" w:space="0" w:sz="5" w:val="single"/>
+              <w:left w:color="cccccc" w:space="0" w:sz="5" w:val="single"/>
+              <w:bottom w:color="000000" w:space="0" w:sz="5" w:val="single"/>
+              <w:right w:color="000000" w:space="0" w:sz="5" w:val="single"/>
+            </w:tcBorders>
+            <w:tcMar>
+              <w:top w:w="40.0" w:type="dxa"/>
+              <w:left w:w="40.0" w:type="dxa"/>
+              <w:bottom w:w="40.0" w:type="dxa"/>
+              <w:right w:w="40.0" w:type="dxa"/>
+            </w:tcMar>
+            <w:vAlign w:val="center"/>
+          </w:tcPr>
+          <w:p>
+            <w:pPr>
+              <w:widowControl w:val="0"/>
+              <w:jc w:val="both"/>
+              <w:rPr>
+                <w:sz w:val="20"/>
+                <w:szCs w:val="20"/>
+              </w:rPr>
+            </w:pPr>
+            <w:r>
+              <w:rPr>
+                <w:sz w:val="20"/>
+                <w:szCs w:val="20"/>
+                <w:rtl w:val="0"/>
+              </w:rPr>
+              <w:t xml:space="preserve">Nhanh hơn .pt do tối ưu hóa ONNX</w:t>
+            </w:r>
+          </w:p>
+        </w:tc>
+        <w:tc>
+          <w:tcPr>
+            <w:tcBorders>
+              <w:top w:color="cccccc" w:space="0" w:sz="5" w:val="single"/>
+              <w:left w:color="cccccc" w:space="0" w:sz="5" w:val="single"/>
+              <w:bottom w:color="000000" w:space="0" w:sz="5" w:val="single"/>
+              <w:right w:color="000000" w:space="0" w:sz="5" w:val="single"/>
+            </w:tcBorders>
+            <w:tcMar>
+              <w:top w:w="40.0" w:type="dxa"/>
+              <w:left w:w="40.0" w:type="dxa"/>
+              <w:bottom w:w="40.0" w:type="dxa"/>
+              <w:right w:w="40.0" w:type="dxa"/>
+            </w:tcMar>
+            <w:vAlign w:val="center"/>
+          </w:tcPr>
+          <w:p>
+            <w:pPr>
+              <w:widowControl w:val="0"/>
+              <w:jc w:val="both"/>
+              <w:rPr>
+                <w:sz w:val="20"/>
+                <w:szCs w:val="20"/>
+              </w:rPr>
+            </w:pPr>
+            <w:r>
+              <w:rPr>
+                <w:sz w:val="20"/>
+                <w:szCs w:val="20"/>
+                <w:rtl w:val="0"/>
+              </w:rPr>
+              <w:t xml:space="preserve">Chậm hơn yolo8n.onnx do kích thước lớn hơn</w:t>
+            </w:r>
+          </w:p>
+        </w:tc>
+      </w:tr>
+      <w:tr>
+        <w:trPr>
+          <w:cantSplit w:val="0"/>
+          <w:trHeight w:val="795" w:hRule="atLeast"/>
+          <w:tblHeader w:val="0"/>
+        </w:trPr>
+        <w:tc>
+          <w:tcPr>
+            <w:tcBorders>
+              <w:top w:color="cccccc" w:space="0" w:sz="5" w:val="single"/>
+              <w:left w:color="000000" w:space="0" w:sz="5" w:val="single"/>
+              <w:bottom w:color="000000" w:space="0" w:sz="5" w:val="single"/>
+              <w:right w:color="000000" w:space="0" w:sz="5" w:val="single"/>
+            </w:tcBorders>
+            <w:tcMar>
+              <w:top w:w="40.0" w:type="dxa"/>
+              <w:left w:w="40.0" w:type="dxa"/>
+              <w:bottom w:w="40.0" w:type="dxa"/>
+              <w:right w:w="40.0" w:type="dxa"/>
+            </w:tcMar>
+            <w:vAlign w:val="center"/>
+          </w:tcPr>
+          <w:p>
+            <w:pPr>
+              <w:widowControl w:val="0"/>
+              <w:jc w:val="center"/>
+              <w:rPr>
+                <w:sz w:val="20"/>
+                <w:szCs w:val="20"/>
+              </w:rPr>
+            </w:pPr>
+            <w:r>
+              <w:rPr>
+                <w:sz w:val="20"/>
+                <w:szCs w:val="20"/>
+                <w:rtl w:val="0"/>
+              </w:rPr>
+              <w:t xml:space="preserve">Độ chính xác</w:t>
+            </w:r>
+          </w:p>
+        </w:tc>
+        <w:tc>
+          <w:tcPr>
+            <w:tcBorders>
+              <w:top w:color="cccccc" w:space="0" w:sz="5" w:val="single"/>
+              <w:left w:color="cccccc" w:space="0" w:sz="5" w:val="single"/>
+              <w:bottom w:color="000000" w:space="0" w:sz="5" w:val="single"/>
+              <w:right w:color="000000" w:space="0" w:sz="5" w:val="single"/>
+            </w:tcBorders>
+            <w:tcMar>
+              <w:top w:w="40.0" w:type="dxa"/>
+              <w:left w:w="40.0" w:type="dxa"/>
+              <w:bottom w:w="40.0" w:type="dxa"/>
+              <w:right w:w="40.0" w:type="dxa"/>
+            </w:tcMar>
+            <w:vAlign w:val="center"/>
+          </w:tcPr>
+          <w:p>
+            <w:pPr>
+              <w:widowControl w:val="0"/>
+              <w:jc w:val="both"/>
+              <w:rPr>
+                <w:sz w:val="20"/>
+                <w:szCs w:val="20"/>
+              </w:rPr>
+            </w:pPr>
+            <w:r>
+              <w:rPr>
+                <w:sz w:val="20"/>
+                <w:szCs w:val="20"/>
+                <w:rtl w:val="0"/>
+              </w:rPr>
+              <w:t xml:space="preserve">Thấp nhưng ổn định khi chạy bằng python</w:t>
+            </w:r>
+          </w:p>
+        </w:tc>
+        <w:tc>
+          <w:tcPr>
+            <w:tcBorders>
+              <w:top w:color="cccccc" w:space="0" w:sz="5" w:val="single"/>
+              <w:left w:color="cccccc" w:space="0" w:sz="5" w:val="single"/>
+              <w:bottom w:color="000000" w:space="0" w:sz="5" w:val="single"/>
+              <w:right w:color="000000" w:space="0" w:sz="5" w:val="single"/>
+            </w:tcBorders>
+            <w:tcMar>
+              <w:top w:w="40.0" w:type="dxa"/>
+              <w:left w:w="40.0" w:type="dxa"/>
+              <w:bottom w:w="40.0" w:type="dxa"/>
+              <w:right w:w="40.0" w:type="dxa"/>
+            </w:tcMar>
+            <w:vAlign w:val="center"/>
+          </w:tcPr>
+          <w:p>
+            <w:pPr>
+              <w:widowControl w:val="0"/>
+              <w:jc w:val="both"/>
+              <w:rPr>
+                <w:sz w:val="20"/>
+                <w:szCs w:val="20"/>
+              </w:rPr>
+            </w:pPr>
+            <w:r>
+              <w:rPr>
+                <w:sz w:val="20"/>
+                <w:szCs w:val="20"/>
+                <w:rtl w:val="0"/>
+              </w:rPr>
+              <w:t xml:space="preserve">Thấp hơn, không nhận diện được hết các đối tượng so với yolo8n.py</w:t>
+            </w:r>
+          </w:p>
+        </w:tc>
+        <w:tc>
+          <w:tcPr>
+            <w:tcBorders>
+              <w:top w:color="cccccc" w:space="0" w:sz="5" w:val="single"/>
+              <w:left w:color="cccccc" w:space="0" w:sz="5" w:val="single"/>
+              <w:bottom w:color="000000" w:space="0" w:sz="5" w:val="single"/>
+              <w:right w:color="000000" w:space="0" w:sz="5" w:val="single"/>
+            </w:tcBorders>
+            <w:tcMar>
+              <w:top w:w="40.0" w:type="dxa"/>
+              <w:left w:w="40.0" w:type="dxa"/>
+              <w:bottom w:w="40.0" w:type="dxa"/>
+              <w:right w:w="40.0" w:type="dxa"/>
+            </w:tcMar>
+            <w:vAlign w:val="center"/>
+          </w:tcPr>
+          <w:p>
+            <w:pPr>
+              <w:widowControl w:val="0"/>
+              <w:jc w:val="both"/>
+              <w:rPr>
+                <w:sz w:val="20"/>
+                <w:szCs w:val="20"/>
+              </w:rPr>
+            </w:pPr>
+            <w:r>
+              <w:rPr>
+                <w:sz w:val="20"/>
+                <w:szCs w:val="20"/>
+                <w:rtl w:val="0"/>
+              </w:rPr>
+              <w:t xml:space="preserve">Cao hơn so với hai mô hình Nano</w:t>
+            </w:r>
+          </w:p>
+        </w:tc>
+      </w:tr>
+    </w:tbl>
+    <w:p>
+      <w:pPr>
+        <w:jc w:val="both"/>
+        <w:rPr>
+          <w:rFonts w:ascii="Roboto" w:cs="Roboto" w:eastAsia="Roboto" w:hAnsi="Roboto"/>
+        </w:rPr>
+      </w:pPr>
+      <w:r>
+        <w:rPr>
+          <w:rtl w:val="0"/>
+        </w:rPr>
+      </w:r>
+    </w:p>
+    <w:p>
+      <w:pPr>
+        <w:jc w:val="both"/>
+        <w:rPr>
+          <w:rFonts w:ascii="Roboto" w:cs="Roboto" w:eastAsia="Roboto" w:hAnsi="Roboto"/>
+        </w:rPr>
+      </w:pPr>
+      <w:r>
+        <w:rPr>
+          <w:rFonts w:ascii="Roboto" w:cs="Roboto" w:eastAsia="Roboto" w:hAnsi="Roboto"/>
+          <w:rtl w:val="0"/>
+        </w:rPr>
+        <w:t xml:space="preserve">So sánh thời gian thực thi (Tính bằng giây) của 2 file model yolo8m.onnx và yolo8n.onnx</w:t>
+      </w:r>
+    </w:p>
+    <w:tbl>
+      <w:tblPr>
+        <w:tblStyle w:val="Table9"/>
+        <w:tblW w:w="9029.0" w:type="dxa"/>
+        <w:jc w:val="left"/>
+        <w:tblBorders>
+          <w:top w:color="000000" w:space="0" w:sz="8" w:val="single"/>
+          <w:left w:color="000000" w:space="0" w:sz="8" w:val="single"/>
+          <w:bottom w:color="000000" w:space="0" w:sz="8" w:val="single"/>
+          <w:right w:color="000000" w:space="0" w:sz="8" w:val="single"/>
+          <w:insideH w:color="000000" w:space="0" w:sz="8" w:val="single"/>
+          <w:insideV w:color="000000" w:space="0" w:sz="8" w:val="single"/>
+        </w:tblBorders>
+        <w:tblLayout w:type="fixed"/>
+        <w:tblLook w:val="0600"/>
+      </w:tblPr>
+      <w:tblGrid>
+        <w:gridCol w:w="3009.6666666666665"/>
+        <w:gridCol w:w="3009.6666666666665"/>
+        <w:gridCol w:w="3009.6666666666665"/>
+        <w:tblGridChange w:id="0">
+          <w:tblGrid>
+            <w:gridCol w:w="3009.6666666666665"/>
+            <w:gridCol w:w="3009.6666666666665"/>
+            <w:gridCol w:w="3009.6666666666665"/>
+          </w:tblGrid>
+        </w:tblGridChange>
+      </w:tblGrid>
+      <w:tr>
+        <w:trPr>
+          <w:cantSplit w:val="0"/>
+          <w:tblHeader w:val="0"/>
+        </w:trPr>
+        <w:tc>
+          <w:tcPr>
+            <w:shd w:fill="auto" w:val="clear"/>
+            <w:tcMar>
+              <w:top w:w="100.0" w:type="dxa"/>
+              <w:left w:w="100.0" w:type="dxa"/>
+              <w:bottom w:w="100.0" w:type="dxa"/>
+              <w:right w:w="100.0" w:type="dxa"/>
+            </w:tcMar>
+            <w:vAlign w:val="top"/>
+          </w:tcPr>
+          <w:p>
+            <w:pPr>
+              <w:jc w:val="center"/>
+              <w:rPr>
+                <w:rFonts w:ascii="Roboto" w:cs="Roboto" w:eastAsia="Roboto" w:hAnsi="Roboto"/>
+              </w:rPr>
+            </w:pPr>
+            <w:r>
+              <w:rPr>
+                <w:rFonts w:ascii="Roboto" w:cs="Roboto" w:eastAsia="Roboto" w:hAnsi="Roboto"/>
+                <w:rtl w:val="0"/>
+              </w:rPr>
+              <w:t xml:space="preserve">Frame</w:t>
+            </w:r>
+          </w:p>
+        </w:tc>
+        <w:tc>
+          <w:tcPr>
+            <w:shd w:fill="auto" w:val="clear"/>
+            <w:tcMar>
+              <w:top w:w="100.0" w:type="dxa"/>
+              <w:left w:w="100.0" w:type="dxa"/>
+              <w:bottom w:w="100.0" w:type="dxa"/>
+              <w:right w:w="100.0" w:type="dxa"/>
+            </w:tcMar>
+            <w:vAlign w:val="top"/>
+          </w:tcPr>
+          <w:p>
+            <w:pPr>
+              <w:jc w:val="center"/>
+              <w:rPr>
+                <w:rFonts w:ascii="Roboto" w:cs="Roboto" w:eastAsia="Roboto" w:hAnsi="Roboto"/>
+              </w:rPr>
+            </w:pPr>
+            <w:r>
+              <w:rPr>
+                <w:rFonts w:ascii="Roboto" w:cs="Roboto" w:eastAsia="Roboto" w:hAnsi="Roboto"/>
+                <w:rtl w:val="0"/>
+              </w:rPr>
+              <w:t xml:space="preserve">yolo8m.onnx</w:t>
+            </w:r>
+          </w:p>
+        </w:tc>
+        <w:tc>
+          <w:tcPr>
+            <w:shd w:fill="auto" w:val="clear"/>
+            <w:tcMar>
+              <w:top w:w="100.0" w:type="dxa"/>
+              <w:left w:w="100.0" w:type="dxa"/>
+              <w:bottom w:w="100.0" w:type="dxa"/>
+              <w:right w:w="100.0" w:type="dxa"/>
+            </w:tcMar>
+            <w:vAlign w:val="top"/>
+          </w:tcPr>
+          <w:p>
+            <w:pPr>
+              <w:widowControl w:val="0"/>
+              <w:spacing w:line="240" w:lineRule="auto"/>
+              <w:jc w:val="center"/>
+              <w:rPr>
+                <w:rFonts w:ascii="Roboto" w:cs="Roboto" w:eastAsia="Roboto" w:hAnsi="Roboto"/>
+              </w:rPr>
+            </w:pPr>
+            <w:r>
+              <w:rPr>
+                <w:rFonts w:ascii="Roboto" w:cs="Roboto" w:eastAsia="Roboto" w:hAnsi="Roboto"/>
+                <w:rtl w:val="0"/>
+              </w:rPr>
+              <w:t xml:space="preserve">yolo8n.onnx</w:t>
+            </w:r>
+          </w:p>
+        </w:tc>
+      </w:tr>
+      <w:tr>
+        <w:trPr>
+          <w:cantSplit w:val="0"/>
+          <w:tblHeader w:val="0"/>
+        </w:trPr>
+        <w:tc>
+          <w:tcPr>
+            <w:shd w:fill="auto" w:val="clear"/>
+            <w:tcMar>
+              <w:top w:w="100.0" w:type="dxa"/>
+              <w:left w:w="100.0" w:type="dxa"/>
+              <w:bottom w:w="100.0" w:type="dxa"/>
+              <w:right w:w="100.0" w:type="dxa"/>
+            </w:tcMar>
+            <w:vAlign w:val="top"/>
+          </w:tcPr>
+          <w:p>
+            <w:pPr>
+              <w:keepNext w:val="0"/>
+              <w:keepLines w:val="0"/>
+              <w:pageBreakBefore w:val="0"/>
+              <w:widowControl w:val="0"/>
+              <w:pBdr>
+                <w:top w:space="0" w:sz="0" w:val="nil"/>
+                <w:left w:space="0" w:sz="0" w:val="nil"/>
+                <w:bottom w:space="0" w:sz="0" w:val="nil"/>
+                <w:right w:space="0" w:sz="0" w:val="nil"/>
+                <w:between w:space="0" w:sz="0" w:val="nil"/>
+              </w:pBdr>
+              <w:shd w:fill="auto" w:val="clear"/>
+              <w:spacing w:after="0" w:before="0" w:line="240" w:lineRule="auto"/>
+              <w:ind w:left="0" w:right="0" w:firstLine="0"/>
+              <w:jc w:val="center"/>
+              <w:rPr>
+                <w:rFonts w:ascii="Roboto" w:cs="Roboto" w:eastAsia="Roboto" w:hAnsi="Roboto"/>
+              </w:rPr>
+            </w:pPr>
+            <w:r>
+              <w:rPr>
+                <w:rFonts w:ascii="Roboto" w:cs="Roboto" w:eastAsia="Roboto" w:hAnsi="Roboto"/>
+                <w:rtl w:val="0"/>
+              </w:rPr>
+              <w:t xml:space="preserve">frame_0</w:t>
+            </w:r>
+          </w:p>
+        </w:tc>
+        <w:tc>
+          <w:tcPr>
+            <w:shd w:fill="auto" w:val="clear"/>
+            <w:tcMar>
+              <w:top w:w="100.0" w:type="dxa"/>
+              <w:left w:w="100.0" w:type="dxa"/>
+              <w:bottom w:w="100.0" w:type="dxa"/>
+              <w:right w:w="100.0" w:type="dxa"/>
+            </w:tcMar>
+            <w:vAlign w:val="top"/>
+          </w:tcPr>
+          <w:p>
+            <w:pPr>
+              <w:keepNext w:val="0"/>
+              <w:keepLines w:val="0"/>
+              <w:pageBreakBefore w:val="0"/>
+              <w:widowControl w:val="0"/>
+              <w:pBdr>
+                <w:top w:space="0" w:sz="0" w:val="nil"/>
+                <w:left w:space="0" w:sz="0" w:val="nil"/>
+                <w:bottom w:space="0" w:sz="0" w:val="nil"/>
+                <w:right w:space="0" w:sz="0" w:val="nil"/>
+                <w:between w:space="0" w:sz="0" w:val="nil"/>
+              </w:pBdr>
+              <w:shd w:fill="auto" w:val="clear"/>
+              <w:spacing w:after="0" w:before="0" w:line="240" w:lineRule="auto"/>
+              <w:ind w:left="0" w:right="0" w:firstLine="0"/>
+              <w:jc w:val="center"/>
+              <w:rPr>
+                <w:rFonts w:ascii="Roboto" w:cs="Roboto" w:eastAsia="Roboto" w:hAnsi="Roboto"/>
+              </w:rPr>
+            </w:pPr>
+            <w:r>
+              <w:rPr>
+                <w:rFonts w:ascii="Roboto" w:cs="Roboto" w:eastAsia="Roboto" w:hAnsi="Roboto"/>
+                <w:rtl w:val="0"/>
+              </w:rPr>
+              <w:t xml:space="preserve">0,2684233</w:t>
+            </w:r>
+          </w:p>
+        </w:tc>
+        <w:tc>
+          <w:tcPr>
+            <w:shd w:fill="auto" w:val="clear"/>
+            <w:tcMar>
+              <w:top w:w="100.0" w:type="dxa"/>
+              <w:left w:w="100.0" w:type="dxa"/>
+              <w:bottom w:w="100.0" w:type="dxa"/>
+              <w:right w:w="100.0" w:type="dxa"/>
+            </w:tcMar>
+            <w:vAlign w:val="top"/>
+          </w:tcPr>
+          <w:p>
+            <w:pPr>
+              <w:keepNext w:val="0"/>
+              <w:keepLines w:val="0"/>
+              <w:pageBreakBefore w:val="0"/>
+              <w:widowControl w:val="0"/>
+              <w:pBdr>
+                <w:top w:space="0" w:sz="0" w:val="nil"/>
+                <w:left w:space="0" w:sz="0" w:val="nil"/>
+                <w:bottom w:space="0" w:sz="0" w:val="nil"/>
+                <w:right w:space="0" w:sz="0" w:val="nil"/>
+                <w:between w:space="0" w:sz="0" w:val="nil"/>
+              </w:pBdr>
+              <w:shd w:fill="auto" w:val="clear"/>
+              <w:spacing w:after="0" w:before="0" w:line="240" w:lineRule="auto"/>
+              <w:ind w:left="0" w:right="0" w:firstLine="0"/>
+              <w:jc w:val="center"/>
+              <w:rPr>
+                <w:rFonts w:ascii="Roboto" w:cs="Roboto" w:eastAsia="Roboto" w:hAnsi="Roboto"/>
+              </w:rPr>
+            </w:pPr>
+            <w:r>
+              <w:rPr>
+                <w:rFonts w:ascii="Roboto" w:cs="Roboto" w:eastAsia="Roboto" w:hAnsi="Roboto"/>
+                <w:rtl w:val="0"/>
+              </w:rPr>
+              <w:t xml:space="preserve">0,2620248</w:t>
+            </w:r>
+          </w:p>
+        </w:tc>
+      </w:tr>
+      <w:tr>
+        <w:trPr>
+          <w:cantSplit w:val="0"/>
+          <w:tblHeader w:val="0"/>
+        </w:trPr>
+        <w:tc>
+          <w:tcPr>
+            <w:shd w:fill="auto" w:val="clear"/>
+            <w:tcMar>
+              <w:top w:w="100.0" w:type="dxa"/>
+              <w:left w:w="100.0" w:type="dxa"/>
+              <w:bottom w:w="100.0" w:type="dxa"/>
+              <w:right w:w="100.0" w:type="dxa"/>
+            </w:tcMar>
+            <w:vAlign w:val="top"/>
+          </w:tcPr>
+          <w:p>
+            <w:pPr>
+              <w:keepNext w:val="0"/>
+              <w:keepLines w:val="0"/>
+              <w:pageBreakBefore w:val="0"/>
+              <w:widowControl w:val="0"/>
+              <w:pBdr>
+                <w:top w:space="0" w:sz="0" w:val="nil"/>
+                <w:left w:space="0" w:sz="0" w:val="nil"/>
+                <w:bottom w:space="0" w:sz="0" w:val="nil"/>
+                <w:right w:space="0" w:sz="0" w:val="nil"/>
+                <w:between w:space="0" w:sz="0" w:val="nil"/>
+              </w:pBdr>
+              <w:shd w:fill="auto" w:val="clear"/>
+              <w:spacing w:after="0" w:before="0" w:line="240" w:lineRule="auto"/>
+              <w:ind w:left="0" w:right="0" w:firstLine="0"/>
+              <w:jc w:val="center"/>
+              <w:rPr>
+                <w:rFonts w:ascii="Roboto" w:cs="Roboto" w:eastAsia="Roboto" w:hAnsi="Roboto"/>
+              </w:rPr>
+            </w:pPr>
+            <w:r>
+              <w:rPr>
+                <w:rFonts w:ascii="Roboto" w:cs="Roboto" w:eastAsia="Roboto" w:hAnsi="Roboto"/>
+                <w:rtl w:val="0"/>
+              </w:rPr>
+              <w:t xml:space="preserve">frame_30</w:t>
+            </w:r>
+          </w:p>
+        </w:tc>
+        <w:tc>
+          <w:tcPr>
+            <w:shd w:fill="auto" w:val="clear"/>
+            <w:tcMar>
+              <w:top w:w="100.0" w:type="dxa"/>
+              <w:left w:w="100.0" w:type="dxa"/>
+              <w:bottom w:w="100.0" w:type="dxa"/>
+              <w:right w:w="100.0" w:type="dxa"/>
+            </w:tcMar>
+            <w:vAlign w:val="top"/>
+          </w:tcPr>
+          <w:p>
+            <w:pPr>
+              <w:widowControl w:val="0"/>
+              <w:spacing w:line="240" w:lineRule="auto"/>
+              <w:jc w:val="center"/>
+              <w:rPr>
+                <w:rFonts w:ascii="Roboto" w:cs="Roboto" w:eastAsia="Roboto" w:hAnsi="Roboto"/>
+              </w:rPr>
+            </w:pPr>
+            <w:r>
+              <w:rPr>
+                <w:rFonts w:ascii="Roboto" w:cs="Roboto" w:eastAsia="Roboto" w:hAnsi="Roboto"/>
+                <w:rtl w:val="0"/>
+              </w:rPr>
+              <w:t xml:space="preserve">0,3607449</w:t>
+            </w:r>
+          </w:p>
+        </w:tc>
+        <w:tc>
+          <w:tcPr>
+            <w:shd w:fill="auto" w:val="clear"/>
+            <w:tcMar>
+              <w:top w:w="100.0" w:type="dxa"/>
+              <w:left w:w="100.0" w:type="dxa"/>
+              <w:bottom w:w="100.0" w:type="dxa"/>
+              <w:right w:w="100.0" w:type="dxa"/>
+            </w:tcMar>
+            <w:vAlign w:val="top"/>
+          </w:tcPr>
+          <w:p>
+            <w:pPr>
+              <w:keepNext w:val="0"/>
+              <w:keepLines w:val="0"/>
+              <w:pageBreakBefore w:val="0"/>
+              <w:widowControl w:val="0"/>
+              <w:pBdr>
+                <w:top w:space="0" w:sz="0" w:val="nil"/>
+                <w:left w:space="0" w:sz="0" w:val="nil"/>
+                <w:bottom w:space="0" w:sz="0" w:val="nil"/>
+                <w:right w:space="0" w:sz="0" w:val="nil"/>
+                <w:between w:space="0" w:sz="0" w:val="nil"/>
+              </w:pBdr>
+              <w:shd w:fill="auto" w:val="clear"/>
+              <w:spacing w:after="0" w:before="0" w:line="240" w:lineRule="auto"/>
+              <w:ind w:left="0" w:right="0" w:firstLine="0"/>
+              <w:jc w:val="center"/>
+              <w:rPr>
+                <w:rFonts w:ascii="Roboto" w:cs="Roboto" w:eastAsia="Roboto" w:hAnsi="Roboto"/>
+              </w:rPr>
+            </w:pPr>
+            <w:r>
+              <w:rPr>
+                <w:rFonts w:ascii="Roboto" w:cs="Roboto" w:eastAsia="Roboto" w:hAnsi="Roboto"/>
+                <w:rtl w:val="0"/>
+              </w:rPr>
+              <w:t xml:space="preserve">0,2639071</w:t>
+            </w:r>
+          </w:p>
+        </w:tc>
+      </w:tr>
+      <w:tr>
+        <w:trPr>
+          <w:cantSplit w:val="0"/>
+          <w:tblHeader w:val="0"/>
+        </w:trPr>
+        <w:tc>
+          <w:tcPr>
+            <w:shd w:fill="auto" w:val="clear"/>
+            <w:tcMar>
+              <w:top w:w="100.0" w:type="dxa"/>
+              <w:left w:w="100.0" w:type="dxa"/>
+              <w:bottom w:w="100.0" w:type="dxa"/>
+              <w:right w:w="100.0" w:type="dxa"/>
+            </w:tcMar>
+            <w:vAlign w:val="top"/>
+          </w:tcPr>
+          <w:p>
+            <w:pPr>
+              <w:keepNext w:val="0"/>
+              <w:keepLines w:val="0"/>
+              <w:pageBreakBefore w:val="0"/>
+              <w:widowControl w:val="0"/>
+              <w:pBdr>
+                <w:top w:space="0" w:sz="0" w:val="nil"/>
+                <w:left w:space="0" w:sz="0" w:val="nil"/>
+                <w:bottom w:space="0" w:sz="0" w:val="nil"/>
+                <w:right w:space="0" w:sz="0" w:val="nil"/>
+                <w:between w:space="0" w:sz="0" w:val="nil"/>
+              </w:pBdr>
+              <w:shd w:fill="auto" w:val="clear"/>
+              <w:spacing w:after="0" w:before="0" w:line="240" w:lineRule="auto"/>
+              <w:ind w:left="0" w:right="0" w:firstLine="0"/>
+              <w:jc w:val="center"/>
+              <w:rPr>
+                <w:rFonts w:ascii="Roboto" w:cs="Roboto" w:eastAsia="Roboto" w:hAnsi="Roboto"/>
+              </w:rPr>
+            </w:pPr>
+            <w:r>
+              <w:rPr>
+                <w:rFonts w:ascii="Roboto" w:cs="Roboto" w:eastAsia="Roboto" w:hAnsi="Roboto"/>
+                <w:rtl w:val="0"/>
+              </w:rPr>
+              <w:t xml:space="preserve">frame_60</w:t>
+            </w:r>
+          </w:p>
+        </w:tc>
+        <w:tc>
+          <w:tcPr>
+            <w:shd w:fill="auto" w:val="clear"/>
+            <w:tcMar>
+              <w:top w:w="100.0" w:type="dxa"/>
+              <w:left w:w="100.0" w:type="dxa"/>
+              <w:bottom w:w="100.0" w:type="dxa"/>
+              <w:right w:w="100.0" w:type="dxa"/>
+            </w:tcMar>
+            <w:vAlign w:val="top"/>
+          </w:tcPr>
+          <w:p>
+            <w:pPr>
+              <w:keepNext w:val="0"/>
+              <w:keepLines w:val="0"/>
+              <w:pageBreakBefore w:val="0"/>
+              <w:widowControl w:val="0"/>
+              <w:pBdr>
+                <w:top w:space="0" w:sz="0" w:val="nil"/>
+                <w:left w:space="0" w:sz="0" w:val="nil"/>
+                <w:bottom w:space="0" w:sz="0" w:val="nil"/>
+                <w:right w:space="0" w:sz="0" w:val="nil"/>
+                <w:between w:space="0" w:sz="0" w:val="nil"/>
+              </w:pBdr>
+              <w:shd w:fill="auto" w:val="clear"/>
+              <w:spacing w:after="0" w:before="0" w:line="240" w:lineRule="auto"/>
+              <w:ind w:left="0" w:right="0" w:firstLine="0"/>
+              <w:jc w:val="center"/>
+              <w:rPr>
+                <w:rFonts w:ascii="Roboto" w:cs="Roboto" w:eastAsia="Roboto" w:hAnsi="Roboto"/>
+              </w:rPr>
+            </w:pPr>
+            <w:r>
+              <w:rPr>
+                <w:rFonts w:ascii="Roboto" w:cs="Roboto" w:eastAsia="Roboto" w:hAnsi="Roboto"/>
+                <w:rtl w:val="0"/>
+              </w:rPr>
+              <w:t xml:space="preserve">0,2089364</w:t>
+            </w:r>
+          </w:p>
+        </w:tc>
+        <w:tc>
+          <w:tcPr>
+            <w:shd w:fill="auto" w:val="clear"/>
+            <w:tcMar>
+              <w:top w:w="100.0" w:type="dxa"/>
+              <w:left w:w="100.0" w:type="dxa"/>
+              <w:bottom w:w="100.0" w:type="dxa"/>
+              <w:right w:w="100.0" w:type="dxa"/>
+            </w:tcMar>
+            <w:vAlign w:val="top"/>
+          </w:tcPr>
+          <w:p>
+            <w:pPr>
+              <w:widowControl w:val="0"/>
+              <w:spacing w:line="240" w:lineRule="auto"/>
+              <w:jc w:val="center"/>
+              <w:rPr>
+                <w:rFonts w:ascii="Roboto" w:cs="Roboto" w:eastAsia="Roboto" w:hAnsi="Roboto"/>
+              </w:rPr>
+            </w:pPr>
+            <w:r>
+              <w:rPr>
+                <w:rFonts w:ascii="Roboto" w:cs="Roboto" w:eastAsia="Roboto" w:hAnsi="Roboto"/>
+                <w:rtl w:val="0"/>
+              </w:rPr>
+              <w:t xml:space="preserve">0,2334569</w:t>
+            </w:r>
+          </w:p>
+        </w:tc>
+      </w:tr>
+      <w:tr>
+        <w:trPr>
+          <w:cantSplit w:val="0"/>
+          <w:tblHeader w:val="0"/>
+        </w:trPr>
+        <w:tc>
+          <w:tcPr>
+            <w:shd w:fill="auto" w:val="clear"/>
+            <w:tcMar>
+              <w:top w:w="100.0" w:type="dxa"/>
+              <w:left w:w="100.0" w:type="dxa"/>
+              <w:bottom w:w="100.0" w:type="dxa"/>
+              <w:right w:w="100.0" w:type="dxa"/>
+            </w:tcMar>
+            <w:vAlign w:val="top"/>
+          </w:tcPr>
+          <w:p>
+            <w:pPr>
+              <w:keepNext w:val="0"/>
+              <w:keepLines w:val="0"/>
+              <w:pageBreakBefore w:val="0"/>
+              <w:widowControl w:val="0"/>
+              <w:pBdr>
+                <w:top w:space="0" w:sz="0" w:val="nil"/>
+                <w:left w:space="0" w:sz="0" w:val="nil"/>
+                <w:bottom w:space="0" w:sz="0" w:val="nil"/>
+                <w:right w:space="0" w:sz="0" w:val="nil"/>
+                <w:between w:space="0" w:sz="0" w:val="nil"/>
+              </w:pBdr>
+              <w:shd w:fill="auto" w:val="clear"/>
+              <w:spacing w:after="0" w:before="0" w:line="240" w:lineRule="auto"/>
+              <w:ind w:left="0" w:right="0" w:firstLine="0"/>
+              <w:jc w:val="center"/>
+              <w:rPr>
+                <w:rFonts w:ascii="Roboto" w:cs="Roboto" w:eastAsia="Roboto" w:hAnsi="Roboto"/>
+              </w:rPr>
+            </w:pPr>
+            <w:r>
+              <w:rPr>
+                <w:rFonts w:ascii="Roboto" w:cs="Roboto" w:eastAsia="Roboto" w:hAnsi="Roboto"/>
+                <w:rtl w:val="0"/>
+              </w:rPr>
+              <w:t xml:space="preserve">frame_90</w:t>
+            </w:r>
+          </w:p>
+        </w:tc>
+        <w:tc>
+          <w:tcPr>
+            <w:shd w:fill="auto" w:val="clear"/>
+            <w:tcMar>
+              <w:top w:w="100.0" w:type="dxa"/>
+              <w:left w:w="100.0" w:type="dxa"/>
+              <w:bottom w:w="100.0" w:type="dxa"/>
+              <w:right w:w="100.0" w:type="dxa"/>
+            </w:tcMar>
+            <w:vAlign w:val="top"/>
+          </w:tcPr>
+          <w:p>
+            <w:pPr>
+              <w:keepNext w:val="0"/>
+              <w:keepLines w:val="0"/>
+              <w:pageBreakBefore w:val="0"/>
+              <w:widowControl w:val="0"/>
+              <w:pBdr>
+                <w:top w:space="0" w:sz="0" w:val="nil"/>
+                <w:left w:space="0" w:sz="0" w:val="nil"/>
+                <w:bottom w:space="0" w:sz="0" w:val="nil"/>
+                <w:right w:space="0" w:sz="0" w:val="nil"/>
+                <w:between w:space="0" w:sz="0" w:val="nil"/>
+              </w:pBdr>
+              <w:shd w:fill="auto" w:val="clear"/>
+              <w:spacing w:after="0" w:before="0" w:line="240" w:lineRule="auto"/>
+              <w:ind w:left="0" w:right="0" w:firstLine="0"/>
+              <w:jc w:val="center"/>
+              <w:rPr>
+                <w:rFonts w:ascii="Roboto" w:cs="Roboto" w:eastAsia="Roboto" w:hAnsi="Roboto"/>
+              </w:rPr>
+            </w:pPr>
+            <w:r>
+              <w:rPr>
+                <w:rFonts w:ascii="Roboto" w:cs="Roboto" w:eastAsia="Roboto" w:hAnsi="Roboto"/>
+                <w:rtl w:val="0"/>
+              </w:rPr>
+              <w:t xml:space="preserve">0,1853613</w:t>
+            </w:r>
+          </w:p>
+        </w:tc>
+        <w:tc>
+          <w:tcPr>
+            <w:shd w:fill="auto" w:val="clear"/>
+            <w:tcMar>
+              <w:top w:w="100.0" w:type="dxa"/>
+              <w:left w:w="100.0" w:type="dxa"/>
+              <w:bottom w:w="100.0" w:type="dxa"/>
+              <w:right w:w="100.0" w:type="dxa"/>
+            </w:tcMar>
+            <w:vAlign w:val="top"/>
+          </w:tcPr>
+          <w:p>
+            <w:pPr>
+              <w:keepNext w:val="0"/>
+              <w:keepLines w:val="0"/>
+              <w:pageBreakBefore w:val="0"/>
+              <w:widowControl w:val="0"/>
+              <w:pBdr>
+                <w:top w:space="0" w:sz="0" w:val="nil"/>
+                <w:left w:space="0" w:sz="0" w:val="nil"/>
+                <w:bottom w:space="0" w:sz="0" w:val="nil"/>
+                <w:right w:space="0" w:sz="0" w:val="nil"/>
+                <w:between w:space="0" w:sz="0" w:val="nil"/>
+              </w:pBdr>
+              <w:shd w:fill="auto" w:val="clear"/>
+              <w:spacing w:after="0" w:before="0" w:line="240" w:lineRule="auto"/>
+              <w:ind w:left="0" w:right="0" w:firstLine="0"/>
+              <w:jc w:val="center"/>
+              <w:rPr>
+                <w:rFonts w:ascii="Roboto" w:cs="Roboto" w:eastAsia="Roboto" w:hAnsi="Roboto"/>
+              </w:rPr>
+            </w:pPr>
+            <w:r>
+              <w:rPr>
+                <w:rFonts w:ascii="Roboto" w:cs="Roboto" w:eastAsia="Roboto" w:hAnsi="Roboto"/>
+                <w:rtl w:val="0"/>
+              </w:rPr>
+              <w:t xml:space="preserve">0,2426536</w:t>
+            </w:r>
+          </w:p>
+        </w:tc>
+      </w:tr>
+      <w:tr>
+        <w:trPr>
+          <w:cantSplit w:val="0"/>
+          <w:tblHeader w:val="0"/>
+        </w:trPr>
+        <w:tc>
+          <w:tcPr>
+            <w:shd w:fill="auto" w:val="clear"/>
+            <w:tcMar>
+              <w:top w:w="100.0" w:type="dxa"/>
+              <w:left w:w="100.0" w:type="dxa"/>
+              <w:bottom w:w="100.0" w:type="dxa"/>
+              <w:right w:w="100.0" w:type="dxa"/>
+            </w:tcMar>
+            <w:vAlign w:val="top"/>
+          </w:tcPr>
+          <w:p>
+            <w:pPr>
+              <w:keepNext w:val="0"/>
+              <w:keepLines w:val="0"/>
+              <w:pageBreakBefore w:val="0"/>
+              <w:widowControl w:val="0"/>
+              <w:pBdr>
+                <w:top w:space="0" w:sz="0" w:val="nil"/>
+                <w:left w:space="0" w:sz="0" w:val="nil"/>
+                <w:bottom w:space="0" w:sz="0" w:val="nil"/>
+                <w:right w:space="0" w:sz="0" w:val="nil"/>
+                <w:between w:space="0" w:sz="0" w:val="nil"/>
+              </w:pBdr>
+              <w:shd w:fill="auto" w:val="clear"/>
+              <w:spacing w:after="0" w:before="0" w:line="240" w:lineRule="auto"/>
+              <w:ind w:left="0" w:right="0" w:firstLine="0"/>
+              <w:jc w:val="center"/>
+              <w:rPr>
+                <w:rFonts w:ascii="Roboto" w:cs="Roboto" w:eastAsia="Roboto" w:hAnsi="Roboto"/>
+              </w:rPr>
+            </w:pPr>
+            <w:r>
+              <w:rPr>
+                <w:rFonts w:ascii="Roboto" w:cs="Roboto" w:eastAsia="Roboto" w:hAnsi="Roboto"/>
+                <w:rtl w:val="0"/>
+              </w:rPr>
+              <w:t xml:space="preserve">frame_120</w:t>
+            </w:r>
+          </w:p>
+        </w:tc>
+        <w:tc>
+          <w:tcPr>
+            <w:shd w:fill="auto" w:val="clear"/>
+            <w:tcMar>
+              <w:top w:w="100.0" w:type="dxa"/>
+              <w:left w:w="100.0" w:type="dxa"/>
+              <w:bottom w:w="100.0" w:type="dxa"/>
+              <w:right w:w="100.0" w:type="dxa"/>
+            </w:tcMar>
+            <w:vAlign w:val="top"/>
+          </w:tcPr>
+          <w:p>
+            <w:pPr>
+              <w:keepNext w:val="0"/>
+              <w:keepLines w:val="0"/>
+              <w:pageBreakBefore w:val="0"/>
+              <w:widowControl w:val="0"/>
+              <w:pBdr>
+                <w:top w:space="0" w:sz="0" w:val="nil"/>
+                <w:left w:space="0" w:sz="0" w:val="nil"/>
+                <w:bottom w:space="0" w:sz="0" w:val="nil"/>
+                <w:right w:space="0" w:sz="0" w:val="nil"/>
+                <w:between w:space="0" w:sz="0" w:val="nil"/>
+              </w:pBdr>
+              <w:shd w:fill="auto" w:val="clear"/>
+              <w:spacing w:after="0" w:before="0" w:line="240" w:lineRule="auto"/>
+              <w:ind w:left="0" w:right="0" w:firstLine="0"/>
+              <w:jc w:val="center"/>
+              <w:rPr>
+                <w:rFonts w:ascii="Roboto" w:cs="Roboto" w:eastAsia="Roboto" w:hAnsi="Roboto"/>
+              </w:rPr>
+            </w:pPr>
+            <w:r>
+              <w:rPr>
+                <w:rFonts w:ascii="Roboto" w:cs="Roboto" w:eastAsia="Roboto" w:hAnsi="Roboto"/>
+                <w:rtl w:val="0"/>
+              </w:rPr>
+              <w:t xml:space="preserve">0,2016392</w:t>
+            </w:r>
+          </w:p>
+        </w:tc>
+        <w:tc>
+          <w:tcPr>
+            <w:shd w:fill="auto" w:val="clear"/>
+            <w:tcMar>
+              <w:top w:w="100.0" w:type="dxa"/>
+              <w:left w:w="100.0" w:type="dxa"/>
+              <w:bottom w:w="100.0" w:type="dxa"/>
+              <w:right w:w="100.0" w:type="dxa"/>
+            </w:tcMar>
+            <w:vAlign w:val="top"/>
+          </w:tcPr>
+          <w:p>
+            <w:pPr>
+              <w:keepNext w:val="0"/>
+              <w:keepLines w:val="0"/>
+              <w:pageBreakBefore w:val="0"/>
+              <w:widowControl w:val="0"/>
+              <w:pBdr>
+                <w:top w:space="0" w:sz="0" w:val="nil"/>
+                <w:left w:space="0" w:sz="0" w:val="nil"/>
+                <w:bottom w:space="0" w:sz="0" w:val="nil"/>
+                <w:right w:space="0" w:sz="0" w:val="nil"/>
+                <w:between w:space="0" w:sz="0" w:val="nil"/>
+              </w:pBdr>
+              <w:shd w:fill="auto" w:val="clear"/>
+              <w:spacing w:after="0" w:before="0" w:line="240" w:lineRule="auto"/>
+              <w:ind w:left="0" w:right="0" w:firstLine="0"/>
+              <w:jc w:val="center"/>
+              <w:rPr>
+                <w:rFonts w:ascii="Roboto" w:cs="Roboto" w:eastAsia="Roboto" w:hAnsi="Roboto"/>
+              </w:rPr>
+            </w:pPr>
+            <w:r>
+              <w:rPr>
+                <w:rFonts w:ascii="Roboto" w:cs="Roboto" w:eastAsia="Roboto" w:hAnsi="Roboto"/>
+                <w:rtl w:val="0"/>
+              </w:rPr>
+              <w:t xml:space="preserve">0,2592679</w:t>
+            </w:r>
+          </w:p>
+        </w:tc>
+      </w:tr>
+      <w:tr>
+        <w:trPr>
+          <w:cantSplit w:val="0"/>
+          <w:tblHeader w:val="0"/>
+        </w:trPr>
+        <w:tc>
+          <w:tcPr>
+            <w:shd w:fill="auto" w:val="clear"/>
+            <w:tcMar>
+              <w:top w:w="100.0" w:type="dxa"/>
+              <w:left w:w="100.0" w:type="dxa"/>
+              <w:bottom w:w="100.0" w:type="dxa"/>
+              <w:right w:w="100.0" w:type="dxa"/>
+            </w:tcMar>
+            <w:vAlign w:val="top"/>
+          </w:tcPr>
+          <w:p>
+            <w:pPr>
+              <w:keepNext w:val="0"/>
+              <w:keepLines w:val="0"/>
+              <w:pageBreakBefore w:val="0"/>
+              <w:widowControl w:val="0"/>
+              <w:pBdr>
+                <w:top w:space="0" w:sz="0" w:val="nil"/>
+                <w:left w:space="0" w:sz="0" w:val="nil"/>
+                <w:bottom w:space="0" w:sz="0" w:val="nil"/>
+                <w:right w:space="0" w:sz="0" w:val="nil"/>
+                <w:between w:space="0" w:sz="0" w:val="nil"/>
+              </w:pBdr>
+              <w:shd w:fill="auto" w:val="clear"/>
+              <w:spacing w:after="0" w:before="0" w:line="240" w:lineRule="auto"/>
+              <w:ind w:left="0" w:right="0" w:firstLine="0"/>
+              <w:jc w:val="center"/>
+              <w:rPr>
+                <w:rFonts w:ascii="Roboto" w:cs="Roboto" w:eastAsia="Roboto" w:hAnsi="Roboto"/>
+              </w:rPr>
+            </w:pPr>
+            <w:r>
+              <w:rPr>
+                <w:rFonts w:ascii="Roboto" w:cs="Roboto" w:eastAsia="Roboto" w:hAnsi="Roboto"/>
+                <w:rtl w:val="0"/>
+              </w:rPr>
+              <w:t xml:space="preserve">frame_150</w:t>
+            </w:r>
+          </w:p>
+        </w:tc>
+        <w:tc>
+          <w:tcPr>
+            <w:shd w:fill="auto" w:val="clear"/>
+            <w:tcMar>
+              <w:top w:w="100.0" w:type="dxa"/>
+              <w:left w:w="100.0" w:type="dxa"/>
+              <w:bottom w:w="100.0" w:type="dxa"/>
+              <w:right w:w="100.0" w:type="dxa"/>
+            </w:tcMar>
+            <w:vAlign w:val="top"/>
+          </w:tcPr>
+          <w:p>
+            <w:pPr>
+              <w:keepNext w:val="0"/>
+              <w:keepLines w:val="0"/>
+              <w:pageBreakBefore w:val="0"/>
+              <w:widowControl w:val="0"/>
+              <w:pBdr>
+                <w:top w:space="0" w:sz="0" w:val="nil"/>
+                <w:left w:space="0" w:sz="0" w:val="nil"/>
+                <w:bottom w:space="0" w:sz="0" w:val="nil"/>
+                <w:right w:space="0" w:sz="0" w:val="nil"/>
+                <w:between w:space="0" w:sz="0" w:val="nil"/>
+              </w:pBdr>
+              <w:shd w:fill="auto" w:val="clear"/>
+              <w:spacing w:after="0" w:before="0" w:line="240" w:lineRule="auto"/>
+              <w:ind w:left="0" w:right="0" w:firstLine="0"/>
+              <w:jc w:val="center"/>
+              <w:rPr>
+                <w:rFonts w:ascii="Roboto" w:cs="Roboto" w:eastAsia="Roboto" w:hAnsi="Roboto"/>
+              </w:rPr>
+            </w:pPr>
+            <w:r>
+              <w:rPr>
+                <w:rFonts w:ascii="Roboto" w:cs="Roboto" w:eastAsia="Roboto" w:hAnsi="Roboto"/>
+                <w:rtl w:val="0"/>
+              </w:rPr>
+              <w:t xml:space="preserve">0,2103057</w:t>
+            </w:r>
+          </w:p>
+        </w:tc>
+        <w:tc>
+          <w:tcPr>
+            <w:shd w:fill="auto" w:val="clear"/>
+            <w:tcMar>
+              <w:top w:w="100.0" w:type="dxa"/>
+              <w:left w:w="100.0" w:type="dxa"/>
+              <w:bottom w:w="100.0" w:type="dxa"/>
+              <w:right w:w="100.0" w:type="dxa"/>
+            </w:tcMar>
+            <w:vAlign w:val="top"/>
+          </w:tcPr>
+          <w:p>
+            <w:pPr>
+              <w:keepNext w:val="0"/>
+              <w:keepLines w:val="0"/>
+              <w:pageBreakBefore w:val="0"/>
+              <w:widowControl w:val="0"/>
+              <w:pBdr>
+                <w:top w:space="0" w:sz="0" w:val="nil"/>
+                <w:left w:space="0" w:sz="0" w:val="nil"/>
+                <w:bottom w:space="0" w:sz="0" w:val="nil"/>
+                <w:right w:space="0" w:sz="0" w:val="nil"/>
+                <w:between w:space="0" w:sz="0" w:val="nil"/>
+              </w:pBdr>
+              <w:shd w:fill="auto" w:val="clear"/>
+              <w:spacing w:after="0" w:before="0" w:line="240" w:lineRule="auto"/>
+              <w:ind w:left="0" w:right="0" w:firstLine="0"/>
+              <w:jc w:val="center"/>
+              <w:rPr>
+                <w:rFonts w:ascii="Roboto" w:cs="Roboto" w:eastAsia="Roboto" w:hAnsi="Roboto"/>
+              </w:rPr>
+            </w:pPr>
+            <w:r>
+              <w:rPr>
+                <w:rFonts w:ascii="Roboto" w:cs="Roboto" w:eastAsia="Roboto" w:hAnsi="Roboto"/>
+                <w:rtl w:val="0"/>
+              </w:rPr>
+              <w:t xml:space="preserve">0,2077955</w:t>
+            </w:r>
+          </w:p>
+        </w:tc>
+      </w:tr>
+      <w:tr>
+        <w:trPr>
+          <w:cantSplit w:val="0"/>
+          <w:tblHeader w:val="0"/>
+        </w:trPr>
+        <w:tc>
+          <w:tcPr>
+            <w:shd w:fill="auto" w:val="clear"/>
+            <w:tcMar>
+              <w:top w:w="100.0" w:type="dxa"/>
+              <w:left w:w="100.0" w:type="dxa"/>
+              <w:bottom w:w="100.0" w:type="dxa"/>
+              <w:right w:w="100.0" w:type="dxa"/>
+            </w:tcMar>
+            <w:vAlign w:val="top"/>
+          </w:tcPr>
+          <w:p>
+            <w:pPr>
+              <w:widowControl w:val="0"/>
+              <w:spacing w:line="240" w:lineRule="auto"/>
+              <w:jc w:val="center"/>
+              <w:rPr>
+                <w:rFonts w:ascii="Roboto" w:cs="Roboto" w:eastAsia="Roboto" w:hAnsi="Roboto"/>
+              </w:rPr>
+            </w:pPr>
+            <w:r>
+              <w:rPr>
+                <w:rFonts w:ascii="Roboto" w:cs="Roboto" w:eastAsia="Roboto" w:hAnsi="Roboto"/>
+                <w:rtl w:val="0"/>
+              </w:rPr>
+              <w:t xml:space="preserve">frame_180</w:t>
+            </w:r>
+          </w:p>
+        </w:tc>
+        <w:tc>
+          <w:tcPr>
+            <w:shd w:fill="auto" w:val="clear"/>
+            <w:tcMar>
+              <w:top w:w="100.0" w:type="dxa"/>
+              <w:left w:w="100.0" w:type="dxa"/>
+              <w:bottom w:w="100.0" w:type="dxa"/>
+              <w:right w:w="100.0" w:type="dxa"/>
+            </w:tcMar>
+            <w:vAlign w:val="top"/>
+          </w:tcPr>
+          <w:p>
+            <w:pPr>
+              <w:keepNext w:val="0"/>
+              <w:keepLines w:val="0"/>
+              <w:pageBreakBefore w:val="0"/>
+              <w:widowControl w:val="0"/>
+              <w:pBdr>
+                <w:top w:space="0" w:sz="0" w:val="nil"/>
+                <w:left w:space="0" w:sz="0" w:val="nil"/>
+                <w:bottom w:space="0" w:sz="0" w:val="nil"/>
+                <w:right w:space="0" w:sz="0" w:val="nil"/>
+                <w:between w:space="0" w:sz="0" w:val="nil"/>
+              </w:pBdr>
+              <w:shd w:fill="auto" w:val="clear"/>
+              <w:spacing w:after="0" w:before="0" w:line="240" w:lineRule="auto"/>
+              <w:ind w:left="0" w:right="0" w:firstLine="0"/>
+              <w:jc w:val="center"/>
+              <w:rPr>
+                <w:rFonts w:ascii="Roboto" w:cs="Roboto" w:eastAsia="Roboto" w:hAnsi="Roboto"/>
+              </w:rPr>
+            </w:pPr>
+            <w:r>
+              <w:rPr>
+                <w:rFonts w:ascii="Roboto" w:cs="Roboto" w:eastAsia="Roboto" w:hAnsi="Roboto"/>
+                <w:rtl w:val="0"/>
+              </w:rPr>
+              <w:t xml:space="preserve">0,1839118</w:t>
+            </w:r>
+          </w:p>
+        </w:tc>
+        <w:tc>
+          <w:tcPr>
+            <w:shd w:fill="auto" w:val="clear"/>
+            <w:tcMar>
+              <w:top w:w="100.0" w:type="dxa"/>
+              <w:left w:w="100.0" w:type="dxa"/>
+              <w:bottom w:w="100.0" w:type="dxa"/>
+              <w:right w:w="100.0" w:type="dxa"/>
+            </w:tcMar>
+            <w:vAlign w:val="top"/>
+          </w:tcPr>
+          <w:p>
+            <w:pPr>
+              <w:keepNext w:val="0"/>
+              <w:keepLines w:val="0"/>
+              <w:pageBreakBefore w:val="0"/>
+              <w:widowControl w:val="0"/>
+              <w:pBdr>
+                <w:top w:space="0" w:sz="0" w:val="nil"/>
+                <w:left w:space="0" w:sz="0" w:val="nil"/>
+                <w:bottom w:space="0" w:sz="0" w:val="nil"/>
+                <w:right w:space="0" w:sz="0" w:val="nil"/>
+                <w:between w:space="0" w:sz="0" w:val="nil"/>
+              </w:pBdr>
+              <w:shd w:fill="auto" w:val="clear"/>
+              <w:spacing w:after="0" w:before="0" w:line="240" w:lineRule="auto"/>
+              <w:ind w:left="0" w:right="0" w:firstLine="0"/>
+              <w:jc w:val="center"/>
+              <w:rPr>
+                <w:rFonts w:ascii="Roboto" w:cs="Roboto" w:eastAsia="Roboto" w:hAnsi="Roboto"/>
+              </w:rPr>
+            </w:pPr>
+            <w:r>
+              <w:rPr>
+                <w:rFonts w:ascii="Roboto" w:cs="Roboto" w:eastAsia="Roboto" w:hAnsi="Roboto"/>
+                <w:rtl w:val="0"/>
+              </w:rPr>
+              <w:t xml:space="preserve">0,186659</w:t>
+            </w:r>
+          </w:p>
+        </w:tc>
+      </w:tr>
+      <w:tr>
+        <w:trPr>
+          <w:cantSplit w:val="0"/>
+          <w:tblHeader w:val="0"/>
+        </w:trPr>
+        <w:tc>
+          <w:tcPr>
+            <w:shd w:fill="auto" w:val="clear"/>
+            <w:tcMar>
+              <w:top w:w="100.0" w:type="dxa"/>
+              <w:left w:w="100.0" w:type="dxa"/>
+              <w:bottom w:w="100.0" w:type="dxa"/>
+              <w:right w:w="100.0" w:type="dxa"/>
+            </w:tcMar>
+            <w:vAlign w:val="top"/>
+          </w:tcPr>
+          <w:p>
+            <w:pPr>
+              <w:widowControl w:val="0"/>
+              <w:spacing w:line="240" w:lineRule="auto"/>
+              <w:jc w:val="center"/>
+              <w:rPr>
+                <w:rFonts w:ascii="Roboto" w:cs="Roboto" w:eastAsia="Roboto" w:hAnsi="Roboto"/>
+              </w:rPr>
+            </w:pPr>
+            <w:r>
+              <w:rPr>
+                <w:rFonts w:ascii="Roboto" w:cs="Roboto" w:eastAsia="Roboto" w:hAnsi="Roboto"/>
+                <w:rtl w:val="0"/>
+              </w:rPr>
+              <w:t xml:space="preserve">frame_210</w:t>
+            </w:r>
+          </w:p>
+        </w:tc>
+        <w:tc>
+          <w:tcPr>
+            <w:shd w:fill="auto" w:val="clear"/>
+            <w:tcMar>
+              <w:top w:w="100.0" w:type="dxa"/>
+              <w:left w:w="100.0" w:type="dxa"/>
+              <w:bottom w:w="100.0" w:type="dxa"/>
+              <w:right w:w="100.0" w:type="dxa"/>
+            </w:tcMar>
+            <w:vAlign w:val="top"/>
+          </w:tcPr>
+          <w:p>
+            <w:pPr>
+              <w:keepNext w:val="0"/>
+              <w:keepLines w:val="0"/>
+              <w:pageBreakBefore w:val="0"/>
+              <w:widowControl w:val="0"/>
+              <w:pBdr>
+                <w:top w:space="0" w:sz="0" w:val="nil"/>
+                <w:left w:space="0" w:sz="0" w:val="nil"/>
+                <w:bottom w:space="0" w:sz="0" w:val="nil"/>
+                <w:right w:space="0" w:sz="0" w:val="nil"/>
+                <w:between w:space="0" w:sz="0" w:val="nil"/>
+              </w:pBdr>
+              <w:shd w:fill="auto" w:val="clear"/>
+              <w:spacing w:after="0" w:before="0" w:line="240" w:lineRule="auto"/>
+              <w:ind w:left="0" w:right="0" w:firstLine="0"/>
+              <w:jc w:val="center"/>
+              <w:rPr>
+                <w:rFonts w:ascii="Roboto" w:cs="Roboto" w:eastAsia="Roboto" w:hAnsi="Roboto"/>
+              </w:rPr>
+            </w:pPr>
+            <w:r>
+              <w:rPr>
+                <w:rFonts w:ascii="Roboto" w:cs="Roboto" w:eastAsia="Roboto" w:hAnsi="Roboto"/>
+                <w:rtl w:val="0"/>
+              </w:rPr>
+              <w:t xml:space="preserve">0,1833812</w:t>
+            </w:r>
+          </w:p>
+        </w:tc>
+        <w:tc>
+          <w:tcPr>
+            <w:shd w:fill="auto" w:val="clear"/>
+            <w:tcMar>
+              <w:top w:w="100.0" w:type="dxa"/>
+              <w:left w:w="100.0" w:type="dxa"/>
+              <w:bottom w:w="100.0" w:type="dxa"/>
+              <w:right w:w="100.0" w:type="dxa"/>
+            </w:tcMar>
+            <w:vAlign w:val="top"/>
+          </w:tcPr>
+          <w:p>
+            <w:pPr>
+              <w:keepNext w:val="0"/>
+              <w:keepLines w:val="0"/>
+              <w:pageBreakBefore w:val="0"/>
+              <w:widowControl w:val="0"/>
+              <w:pBdr>
+                <w:top w:space="0" w:sz="0" w:val="nil"/>
+                <w:left w:space="0" w:sz="0" w:val="nil"/>
+                <w:bottom w:space="0" w:sz="0" w:val="nil"/>
+                <w:right w:space="0" w:sz="0" w:val="nil"/>
+                <w:between w:space="0" w:sz="0" w:val="nil"/>
+              </w:pBdr>
+              <w:shd w:fill="auto" w:val="clear"/>
+              <w:spacing w:after="0" w:before="0" w:line="240" w:lineRule="auto"/>
+              <w:ind w:left="0" w:right="0" w:firstLine="0"/>
+              <w:jc w:val="center"/>
+              <w:rPr>
+                <w:rFonts w:ascii="Roboto" w:cs="Roboto" w:eastAsia="Roboto" w:hAnsi="Roboto"/>
+              </w:rPr>
+            </w:pPr>
+            <w:r>
+              <w:rPr>
+                <w:rFonts w:ascii="Roboto" w:cs="Roboto" w:eastAsia="Roboto" w:hAnsi="Roboto"/>
+                <w:rtl w:val="0"/>
+              </w:rPr>
+              <w:t xml:space="preserve">0,187612</w:t>
+            </w:r>
+          </w:p>
+        </w:tc>
+      </w:tr>
+      <w:tr>
+        <w:trPr>
+          <w:cantSplit w:val="0"/>
+          <w:tblHeader w:val="0"/>
+        </w:trPr>
+        <w:tc>
+          <w:tcPr>
+            <w:shd w:fill="auto" w:val="clear"/>
+            <w:tcMar>
+              <w:top w:w="100.0" w:type="dxa"/>
+              <w:left w:w="100.0" w:type="dxa"/>
+              <w:bottom w:w="100.0" w:type="dxa"/>
+              <w:right w:w="100.0" w:type="dxa"/>
+            </w:tcMar>
+            <w:vAlign w:val="top"/>
+          </w:tcPr>
+          <w:p>
+            <w:pPr>
+              <w:widowControl w:val="0"/>
+              <w:spacing w:line="240" w:lineRule="auto"/>
+              <w:jc w:val="center"/>
+              <w:rPr>
+                <w:rFonts w:ascii="Roboto" w:cs="Roboto" w:eastAsia="Roboto" w:hAnsi="Roboto"/>
+              </w:rPr>
+            </w:pPr>
+            <w:r>
+              <w:rPr>
+                <w:rFonts w:ascii="Roboto" w:cs="Roboto" w:eastAsia="Roboto" w:hAnsi="Roboto"/>
+                <w:rtl w:val="0"/>
+              </w:rPr>
+              <w:t xml:space="preserve">frame_240</w:t>
+            </w:r>
+          </w:p>
+        </w:tc>
+        <w:tc>
+          <w:tcPr>
+            <w:shd w:fill="auto" w:val="clear"/>
+            <w:tcMar>
+              <w:top w:w="100.0" w:type="dxa"/>
+              <w:left w:w="100.0" w:type="dxa"/>
+              <w:bottom w:w="100.0" w:type="dxa"/>
+              <w:right w:w="100.0" w:type="dxa"/>
+            </w:tcMar>
+            <w:vAlign w:val="top"/>
+          </w:tcPr>
+          <w:p>
+            <w:pPr>
+              <w:keepNext w:val="0"/>
+              <w:keepLines w:val="0"/>
+              <w:pageBreakBefore w:val="0"/>
+              <w:widowControl w:val="0"/>
+              <w:pBdr>
+                <w:top w:space="0" w:sz="0" w:val="nil"/>
+                <w:left w:space="0" w:sz="0" w:val="nil"/>
+                <w:bottom w:space="0" w:sz="0" w:val="nil"/>
+                <w:right w:space="0" w:sz="0" w:val="nil"/>
+                <w:between w:space="0" w:sz="0" w:val="nil"/>
+              </w:pBdr>
+              <w:shd w:fill="auto" w:val="clear"/>
+              <w:spacing w:after="0" w:before="0" w:line="240" w:lineRule="auto"/>
+              <w:ind w:left="0" w:right="0" w:firstLine="0"/>
+              <w:jc w:val="center"/>
+              <w:rPr>
+                <w:rFonts w:ascii="Roboto" w:cs="Roboto" w:eastAsia="Roboto" w:hAnsi="Roboto"/>
+              </w:rPr>
+            </w:pPr>
+            <w:r>
+              <w:rPr>
+                <w:rFonts w:ascii="Roboto" w:cs="Roboto" w:eastAsia="Roboto" w:hAnsi="Roboto"/>
+                <w:rtl w:val="0"/>
+              </w:rPr>
+              <w:t xml:space="preserve">0,217666</w:t>
+            </w:r>
+          </w:p>
+        </w:tc>
+        <w:tc>
+          <w:tcPr>
+            <w:shd w:fill="auto" w:val="clear"/>
+            <w:tcMar>
+              <w:top w:w="100.0" w:type="dxa"/>
+              <w:left w:w="100.0" w:type="dxa"/>
+              <w:bottom w:w="100.0" w:type="dxa"/>
+              <w:right w:w="100.0" w:type="dxa"/>
+            </w:tcMar>
+            <w:vAlign w:val="top"/>
+          </w:tcPr>
+          <w:p>
+            <w:pPr>
+              <w:keepNext w:val="0"/>
+              <w:keepLines w:val="0"/>
+              <w:pageBreakBefore w:val="0"/>
+              <w:widowControl w:val="0"/>
+              <w:pBdr>
+                <w:top w:space="0" w:sz="0" w:val="nil"/>
+                <w:left w:space="0" w:sz="0" w:val="nil"/>
+                <w:bottom w:space="0" w:sz="0" w:val="nil"/>
+                <w:right w:space="0" w:sz="0" w:val="nil"/>
+                <w:between w:space="0" w:sz="0" w:val="nil"/>
+              </w:pBdr>
+              <w:shd w:fill="auto" w:val="clear"/>
+              <w:spacing w:after="0" w:before="0" w:line="240" w:lineRule="auto"/>
+              <w:ind w:left="0" w:right="0" w:firstLine="0"/>
+              <w:jc w:val="center"/>
+              <w:rPr>
+                <w:rFonts w:ascii="Roboto" w:cs="Roboto" w:eastAsia="Roboto" w:hAnsi="Roboto"/>
+              </w:rPr>
+            </w:pPr>
+            <w:r>
+              <w:rPr>
+                <w:rFonts w:ascii="Roboto" w:cs="Roboto" w:eastAsia="Roboto" w:hAnsi="Roboto"/>
+                <w:rtl w:val="0"/>
+              </w:rPr>
+              <w:t xml:space="preserve">0,2002295</w:t>
+            </w:r>
+          </w:p>
+        </w:tc>
+      </w:tr>
+      <w:tr>
+        <w:trPr>
+          <w:cantSplit w:val="0"/>
+          <w:tblHeader w:val="0"/>
+        </w:trPr>
+        <w:tc>
+          <w:tcPr>
+            <w:shd w:fill="auto" w:val="clear"/>
+            <w:tcMar>
+              <w:top w:w="100.0" w:type="dxa"/>
+              <w:left w:w="100.0" w:type="dxa"/>
+              <w:bottom w:w="100.0" w:type="dxa"/>
+              <w:right w:w="100.0" w:type="dxa"/>
+            </w:tcMar>
+            <w:vAlign w:val="top"/>
+          </w:tcPr>
+          <w:p>
+            <w:pPr>
+              <w:widowControl w:val="0"/>
+              <w:spacing w:line="240" w:lineRule="auto"/>
+              <w:jc w:val="center"/>
+              <w:rPr>
+                <w:rFonts w:ascii="Roboto" w:cs="Roboto" w:eastAsia="Roboto" w:hAnsi="Roboto"/>
+              </w:rPr>
+            </w:pPr>
+            <w:r>
+              <w:rPr>
+                <w:rFonts w:ascii="Roboto" w:cs="Roboto" w:eastAsia="Roboto" w:hAnsi="Roboto"/>
+                <w:rtl w:val="0"/>
+              </w:rPr>
+              <w:t xml:space="preserve">frame_270</w:t>
+            </w:r>
+          </w:p>
+        </w:tc>
+        <w:tc>
+          <w:tcPr>
+            <w:shd w:fill="auto" w:val="clear"/>
+            <w:tcMar>
+              <w:top w:w="100.0" w:type="dxa"/>
+              <w:left w:w="100.0" w:type="dxa"/>
+              <w:bottom w:w="100.0" w:type="dxa"/>
+              <w:right w:w="100.0" w:type="dxa"/>
+            </w:tcMar>
+            <w:vAlign w:val="top"/>
+          </w:tcPr>
+          <w:p>
+            <w:pPr>
+              <w:keepNext w:val="0"/>
+              <w:keepLines w:val="0"/>
+              <w:pageBreakBefore w:val="0"/>
+              <w:widowControl w:val="0"/>
+              <w:pBdr>
+                <w:top w:space="0" w:sz="0" w:val="nil"/>
+                <w:left w:space="0" w:sz="0" w:val="nil"/>
+                <w:bottom w:space="0" w:sz="0" w:val="nil"/>
+                <w:right w:space="0" w:sz="0" w:val="nil"/>
+                <w:between w:space="0" w:sz="0" w:val="nil"/>
+              </w:pBdr>
+              <w:shd w:fill="auto" w:val="clear"/>
+              <w:spacing w:after="0" w:before="0" w:line="240" w:lineRule="auto"/>
+              <w:ind w:left="0" w:right="0" w:firstLine="0"/>
+              <w:jc w:val="center"/>
+              <w:rPr>
+                <w:rFonts w:ascii="Roboto" w:cs="Roboto" w:eastAsia="Roboto" w:hAnsi="Roboto"/>
+              </w:rPr>
+            </w:pPr>
+            <w:r>
+              <w:rPr>
+                <w:rFonts w:ascii="Roboto" w:cs="Roboto" w:eastAsia="Roboto" w:hAnsi="Roboto"/>
+                <w:rtl w:val="0"/>
+              </w:rPr>
+              <w:t xml:space="preserve">0,2896591</w:t>
+            </w:r>
+          </w:p>
+        </w:tc>
+        <w:tc>
+          <w:tcPr>
+            <w:shd w:fill="auto" w:val="clear"/>
+            <w:tcMar>
+              <w:top w:w="100.0" w:type="dxa"/>
+              <w:left w:w="100.0" w:type="dxa"/>
+              <w:bottom w:w="100.0" w:type="dxa"/>
+              <w:right w:w="100.0" w:type="dxa"/>
+            </w:tcMar>
+            <w:vAlign w:val="top"/>
+          </w:tcPr>
+          <w:p>
+            <w:pPr>
+              <w:keepNext w:val="0"/>
+              <w:keepLines w:val="0"/>
+              <w:pageBreakBefore w:val="0"/>
+              <w:widowControl w:val="0"/>
+              <w:pBdr>
+                <w:top w:space="0" w:sz="0" w:val="nil"/>
+                <w:left w:space="0" w:sz="0" w:val="nil"/>
+                <w:bottom w:space="0" w:sz="0" w:val="nil"/>
+                <w:right w:space="0" w:sz="0" w:val="nil"/>
+                <w:between w:space="0" w:sz="0" w:val="nil"/>
+              </w:pBdr>
+              <w:shd w:fill="auto" w:val="clear"/>
+              <w:spacing w:after="0" w:before="0" w:line="240" w:lineRule="auto"/>
+              <w:ind w:left="0" w:right="0" w:firstLine="0"/>
+              <w:jc w:val="center"/>
+              <w:rPr>
+                <w:rFonts w:ascii="Roboto" w:cs="Roboto" w:eastAsia="Roboto" w:hAnsi="Roboto"/>
+              </w:rPr>
+            </w:pPr>
+            <w:r>
+              <w:rPr>
+                <w:rFonts w:ascii="Roboto" w:cs="Roboto" w:eastAsia="Roboto" w:hAnsi="Roboto"/>
+                <w:rtl w:val="0"/>
+              </w:rPr>
+              <w:t xml:space="preserve">0,2357588</w:t>
+            </w:r>
+          </w:p>
+        </w:tc>
+      </w:tr>
+      <w:tr>
+        <w:trPr>
+          <w:cantSplit w:val="0"/>
+          <w:tblHeader w:val="0"/>
+        </w:trPr>
+        <w:tc>
+          <w:tcPr>
+            <w:shd w:fill="auto" w:val="clear"/>
+            <w:tcMar>
+              <w:top w:w="100.0" w:type="dxa"/>
+              <w:left w:w="100.0" w:type="dxa"/>
+              <w:bottom w:w="100.0" w:type="dxa"/>
+              <w:right w:w="100.0" w:type="dxa"/>
+            </w:tcMar>
+            <w:vAlign w:val="top"/>
+          </w:tcPr>
+          <w:p>
+            <w:pPr>
+              <w:widowControl w:val="0"/>
+              <w:spacing w:line="240" w:lineRule="auto"/>
+              <w:jc w:val="center"/>
+              <w:rPr>
+                <w:rFonts w:ascii="Roboto" w:cs="Roboto" w:eastAsia="Roboto" w:hAnsi="Roboto"/>
+              </w:rPr>
+            </w:pPr>
+            <w:r>
+              <w:rPr>
+                <w:rFonts w:ascii="Roboto" w:cs="Roboto" w:eastAsia="Roboto" w:hAnsi="Roboto"/>
+                <w:rtl w:val="0"/>
+              </w:rPr>
+              <w:t xml:space="preserve">frame_300</w:t>
+            </w:r>
+          </w:p>
+        </w:tc>
+        <w:tc>
+          <w:tcPr>
+            <w:shd w:fill="auto" w:val="clear"/>
+            <w:tcMar>
+              <w:top w:w="100.0" w:type="dxa"/>
+              <w:left w:w="100.0" w:type="dxa"/>
+              <w:bottom w:w="100.0" w:type="dxa"/>
+              <w:right w:w="100.0" w:type="dxa"/>
+            </w:tcMar>
+            <w:vAlign w:val="top"/>
+          </w:tcPr>
+          <w:p>
+            <w:pPr>
+              <w:keepNext w:val="0"/>
+              <w:keepLines w:val="0"/>
+              <w:pageBreakBefore w:val="0"/>
+              <w:widowControl w:val="0"/>
+              <w:pBdr>
+                <w:top w:space="0" w:sz="0" w:val="nil"/>
+                <w:left w:space="0" w:sz="0" w:val="nil"/>
+                <w:bottom w:space="0" w:sz="0" w:val="nil"/>
+                <w:right w:space="0" w:sz="0" w:val="nil"/>
+                <w:between w:space="0" w:sz="0" w:val="nil"/>
+              </w:pBdr>
+              <w:shd w:fill="auto" w:val="clear"/>
+              <w:spacing w:after="0" w:before="0" w:line="240" w:lineRule="auto"/>
+              <w:ind w:left="0" w:right="0" w:firstLine="0"/>
+              <w:jc w:val="center"/>
+              <w:rPr>
+                <w:rFonts w:ascii="Roboto" w:cs="Roboto" w:eastAsia="Roboto" w:hAnsi="Roboto"/>
+              </w:rPr>
+            </w:pPr>
+            <w:r>
+              <w:rPr>
+                <w:rFonts w:ascii="Roboto" w:cs="Roboto" w:eastAsia="Roboto" w:hAnsi="Roboto"/>
+                <w:rtl w:val="0"/>
+              </w:rPr>
+              <w:t xml:space="preserve">0,2980105</w:t>
+            </w:r>
+          </w:p>
+        </w:tc>
+        <w:tc>
+          <w:tcPr>
+            <w:shd w:fill="auto" w:val="clear"/>
+            <w:tcMar>
+              <w:top w:w="100.0" w:type="dxa"/>
+              <w:left w:w="100.0" w:type="dxa"/>
+              <w:bottom w:w="100.0" w:type="dxa"/>
+              <w:right w:w="100.0" w:type="dxa"/>
+            </w:tcMar>
+            <w:vAlign w:val="top"/>
+          </w:tcPr>
+          <w:p>
+            <w:pPr>
+              <w:keepNext w:val="0"/>
+              <w:keepLines w:val="0"/>
+              <w:pageBreakBefore w:val="0"/>
+              <w:widowControl w:val="0"/>
+              <w:pBdr>
+                <w:top w:space="0" w:sz="0" w:val="nil"/>
+                <w:left w:space="0" w:sz="0" w:val="nil"/>
+                <w:bottom w:space="0" w:sz="0" w:val="nil"/>
+                <w:right w:space="0" w:sz="0" w:val="nil"/>
+                <w:between w:space="0" w:sz="0" w:val="nil"/>
+              </w:pBdr>
+              <w:shd w:fill="auto" w:val="clear"/>
+              <w:spacing w:after="0" w:before="0" w:line="240" w:lineRule="auto"/>
+              <w:ind w:left="0" w:right="0" w:firstLine="0"/>
+              <w:jc w:val="center"/>
+              <w:rPr>
+                <w:rFonts w:ascii="Roboto" w:cs="Roboto" w:eastAsia="Roboto" w:hAnsi="Roboto"/>
+              </w:rPr>
+            </w:pPr>
+            <w:r>
+              <w:rPr>
+                <w:rFonts w:ascii="Roboto" w:cs="Roboto" w:eastAsia="Roboto" w:hAnsi="Roboto"/>
+                <w:rtl w:val="0"/>
+              </w:rPr>
+              <w:t xml:space="preserve">0,2363595</w:t>
+            </w:r>
+          </w:p>
+        </w:tc>
+      </w:tr>
+      <w:tr>
+        <w:trPr>
+          <w:cantSplit w:val="0"/>
+          <w:tblHeader w:val="0"/>
+        </w:trPr>
+        <w:tc>
+          <w:tcPr>
+            <w:shd w:fill="auto" w:val="clear"/>
+            <w:tcMar>
+              <w:top w:w="100.0" w:type="dxa"/>
+              <w:left w:w="100.0" w:type="dxa"/>
+              <w:bottom w:w="100.0" w:type="dxa"/>
+              <w:right w:w="100.0" w:type="dxa"/>
+            </w:tcMar>
+            <w:vAlign w:val="top"/>
+          </w:tcPr>
+          <w:p>
+            <w:pPr>
+              <w:widowControl w:val="0"/>
+              <w:spacing w:line="240" w:lineRule="auto"/>
+              <w:jc w:val="center"/>
+              <w:rPr>
+                <w:rFonts w:ascii="Roboto" w:cs="Roboto" w:eastAsia="Roboto" w:hAnsi="Roboto"/>
+              </w:rPr>
+            </w:pPr>
+            <w:r>
+              <w:rPr>
+                <w:rFonts w:ascii="Roboto" w:cs="Roboto" w:eastAsia="Roboto" w:hAnsi="Roboto"/>
+                <w:rtl w:val="0"/>
+              </w:rPr>
+              <w:t xml:space="preserve">frame_330</w:t>
+            </w:r>
+          </w:p>
+        </w:tc>
+        <w:tc>
+          <w:tcPr>
+            <w:shd w:fill="auto" w:val="clear"/>
+            <w:tcMar>
+              <w:top w:w="100.0" w:type="dxa"/>
+              <w:left w:w="100.0" w:type="dxa"/>
+              <w:bottom w:w="100.0" w:type="dxa"/>
+              <w:right w:w="100.0" w:type="dxa"/>
+            </w:tcMar>
+            <w:vAlign w:val="top"/>
+          </w:tcPr>
+          <w:p>
+            <w:pPr>
+              <w:keepNext w:val="0"/>
+              <w:keepLines w:val="0"/>
+              <w:pageBreakBefore w:val="0"/>
+              <w:widowControl w:val="0"/>
+              <w:pBdr>
+                <w:top w:space="0" w:sz="0" w:val="nil"/>
+                <w:left w:space="0" w:sz="0" w:val="nil"/>
+                <w:bottom w:space="0" w:sz="0" w:val="nil"/>
+                <w:right w:space="0" w:sz="0" w:val="nil"/>
+                <w:between w:space="0" w:sz="0" w:val="nil"/>
+              </w:pBdr>
+              <w:shd w:fill="auto" w:val="clear"/>
+              <w:spacing w:after="0" w:before="0" w:line="240" w:lineRule="auto"/>
+              <w:ind w:left="0" w:right="0" w:firstLine="0"/>
+              <w:jc w:val="center"/>
+              <w:rPr>
+                <w:rFonts w:ascii="Roboto" w:cs="Roboto" w:eastAsia="Roboto" w:hAnsi="Roboto"/>
+              </w:rPr>
+            </w:pPr>
+            <w:r>
+              <w:rPr>
+                <w:rFonts w:ascii="Roboto" w:cs="Roboto" w:eastAsia="Roboto" w:hAnsi="Roboto"/>
+                <w:rtl w:val="0"/>
+              </w:rPr>
+              <w:t xml:space="preserve">0,2045833</w:t>
+            </w:r>
+          </w:p>
+        </w:tc>
+        <w:tc>
+          <w:tcPr>
+            <w:shd w:fill="auto" w:val="clear"/>
+            <w:tcMar>
+              <w:top w:w="100.0" w:type="dxa"/>
+              <w:left w:w="100.0" w:type="dxa"/>
+              <w:bottom w:w="100.0" w:type="dxa"/>
+              <w:right w:w="100.0" w:type="dxa"/>
+            </w:tcMar>
+            <w:vAlign w:val="top"/>
+          </w:tcPr>
+          <w:p>
+            <w:pPr>
+              <w:keepNext w:val="0"/>
+              <w:keepLines w:val="0"/>
+              <w:pageBreakBefore w:val="0"/>
+              <w:widowControl w:val="0"/>
+              <w:pBdr>
+                <w:top w:space="0" w:sz="0" w:val="nil"/>
+                <w:left w:space="0" w:sz="0" w:val="nil"/>
+                <w:bottom w:space="0" w:sz="0" w:val="nil"/>
+                <w:right w:space="0" w:sz="0" w:val="nil"/>
+                <w:between w:space="0" w:sz="0" w:val="nil"/>
+              </w:pBdr>
+              <w:shd w:fill="auto" w:val="clear"/>
+              <w:spacing w:after="0" w:before="0" w:line="240" w:lineRule="auto"/>
+              <w:ind w:left="0" w:right="0" w:firstLine="0"/>
+              <w:jc w:val="center"/>
+              <w:rPr>
+                <w:rFonts w:ascii="Roboto" w:cs="Roboto" w:eastAsia="Roboto" w:hAnsi="Roboto"/>
+              </w:rPr>
+            </w:pPr>
+            <w:r>
+              <w:rPr>
+                <w:rFonts w:ascii="Roboto" w:cs="Roboto" w:eastAsia="Roboto" w:hAnsi="Roboto"/>
+                <w:rtl w:val="0"/>
+              </w:rPr>
+              <w:t xml:space="preserve">0,2503389</w:t>
+            </w:r>
+          </w:p>
+        </w:tc>
+      </w:tr>
+      <w:tr>
+        <w:trPr>
+          <w:cantSplit w:val="0"/>
+          <w:tblHeader w:val="0"/>
+        </w:trPr>
+        <w:tc>
+          <w:tcPr>
+            <w:shd w:fill="auto" w:val="clear"/>
+            <w:tcMar>
+              <w:top w:w="100.0" w:type="dxa"/>
+              <w:left w:w="100.0" w:type="dxa"/>
+              <w:bottom w:w="100.0" w:type="dxa"/>
+              <w:right w:w="100.0" w:type="dxa"/>
+            </w:tcMar>
+            <w:vAlign w:val="top"/>
+          </w:tcPr>
+          <w:p>
+            <w:pPr>
+              <w:widowControl w:val="0"/>
+              <w:spacing w:line="240" w:lineRule="auto"/>
+              <w:jc w:val="center"/>
+              <w:rPr>
+                <w:rFonts w:ascii="Roboto" w:cs="Roboto" w:eastAsia="Roboto" w:hAnsi="Roboto"/>
+              </w:rPr>
+            </w:pPr>
+            <w:r>
+              <w:rPr>
+                <w:rFonts w:ascii="Roboto" w:cs="Roboto" w:eastAsia="Roboto" w:hAnsi="Roboto"/>
+                <w:rtl w:val="0"/>
+              </w:rPr>
+              <w:t xml:space="preserve">frame_360</w:t>
+            </w:r>
+          </w:p>
+        </w:tc>
+        <w:tc>
+          <w:tcPr>
+            <w:shd w:fill="auto" w:val="clear"/>
+            <w:tcMar>
+              <w:top w:w="100.0" w:type="dxa"/>
+              <w:left w:w="100.0" w:type="dxa"/>
+              <w:bottom w:w="100.0" w:type="dxa"/>
+              <w:right w:w="100.0" w:type="dxa"/>
+            </w:tcMar>
+            <w:vAlign w:val="top"/>
+          </w:tcPr>
+          <w:p>
+            <w:pPr>
+              <w:keepNext w:val="0"/>
+              <w:keepLines w:val="0"/>
+              <w:pageBreakBefore w:val="0"/>
+              <w:widowControl w:val="0"/>
+              <w:pBdr>
+                <w:top w:space="0" w:sz="0" w:val="nil"/>
+                <w:left w:space="0" w:sz="0" w:val="nil"/>
+                <w:bottom w:space="0" w:sz="0" w:val="nil"/>
+                <w:right w:space="0" w:sz="0" w:val="nil"/>
+                <w:between w:space="0" w:sz="0" w:val="nil"/>
+              </w:pBdr>
+              <w:shd w:fill="auto" w:val="clear"/>
+              <w:spacing w:after="0" w:before="0" w:line="240" w:lineRule="auto"/>
+              <w:ind w:left="0" w:right="0" w:firstLine="0"/>
+              <w:jc w:val="center"/>
+              <w:rPr>
+                <w:rFonts w:ascii="Roboto" w:cs="Roboto" w:eastAsia="Roboto" w:hAnsi="Roboto"/>
+              </w:rPr>
+            </w:pPr>
+            <w:r>
+              <w:rPr>
+                <w:rFonts w:ascii="Roboto" w:cs="Roboto" w:eastAsia="Roboto" w:hAnsi="Roboto"/>
+                <w:rtl w:val="0"/>
+              </w:rPr>
+              <w:t xml:space="preserve">0,2449111</w:t>
+            </w:r>
+          </w:p>
+        </w:tc>
+        <w:tc>
+          <w:tcPr>
+            <w:shd w:fill="auto" w:val="clear"/>
+            <w:tcMar>
+              <w:top w:w="100.0" w:type="dxa"/>
+              <w:left w:w="100.0" w:type="dxa"/>
+              <w:bottom w:w="100.0" w:type="dxa"/>
+              <w:right w:w="100.0" w:type="dxa"/>
+            </w:tcMar>
+            <w:vAlign w:val="top"/>
+          </w:tcPr>
+          <w:p>
+            <w:pPr>
+              <w:keepNext w:val="0"/>
+              <w:keepLines w:val="0"/>
+              <w:pageBreakBefore w:val="0"/>
+              <w:widowControl w:val="0"/>
+              <w:pBdr>
+                <w:top w:space="0" w:sz="0" w:val="nil"/>
+                <w:left w:space="0" w:sz="0" w:val="nil"/>
+                <w:bottom w:space="0" w:sz="0" w:val="nil"/>
+                <w:right w:space="0" w:sz="0" w:val="nil"/>
+                <w:between w:space="0" w:sz="0" w:val="nil"/>
+              </w:pBdr>
+              <w:shd w:fill="auto" w:val="clear"/>
+              <w:spacing w:after="0" w:before="0" w:line="240" w:lineRule="auto"/>
+              <w:ind w:left="0" w:right="0" w:firstLine="0"/>
+              <w:jc w:val="center"/>
+              <w:rPr>
+                <w:rFonts w:ascii="Roboto" w:cs="Roboto" w:eastAsia="Roboto" w:hAnsi="Roboto"/>
+              </w:rPr>
+            </w:pPr>
+            <w:r>
+              <w:rPr>
+                <w:rFonts w:ascii="Roboto" w:cs="Roboto" w:eastAsia="Roboto" w:hAnsi="Roboto"/>
+                <w:rtl w:val="0"/>
+              </w:rPr>
+              <w:t xml:space="preserve">0,2497154</w:t>
+            </w:r>
+          </w:p>
+        </w:tc>
+      </w:tr>
+      <w:tr>
+        <w:trPr>
+          <w:cantSplit w:val="0"/>
+          <w:tblHeader w:val="0"/>
+        </w:trPr>
+        <w:tc>
+          <w:tcPr>
+            <w:shd w:fill="auto" w:val="clear"/>
+            <w:tcMar>
+              <w:top w:w="100.0" w:type="dxa"/>
+              <w:left w:w="100.0" w:type="dxa"/>
+              <w:bottom w:w="100.0" w:type="dxa"/>
+              <w:right w:w="100.0" w:type="dxa"/>
+            </w:tcMar>
+            <w:vAlign w:val="top"/>
+          </w:tcPr>
+          <w:p>
+            <w:pPr>
+              <w:widowControl w:val="0"/>
+              <w:spacing w:line="240" w:lineRule="auto"/>
+              <w:jc w:val="center"/>
+              <w:rPr>
+                <w:rFonts w:ascii="Roboto" w:cs="Roboto" w:eastAsia="Roboto" w:hAnsi="Roboto"/>
+              </w:rPr>
+            </w:pPr>
+            <w:r>
+              <w:rPr>
+                <w:rFonts w:ascii="Roboto" w:cs="Roboto" w:eastAsia="Roboto" w:hAnsi="Roboto"/>
+                <w:rtl w:val="0"/>
+              </w:rPr>
+              <w:t xml:space="preserve">frame_390</w:t>
+            </w:r>
+          </w:p>
+        </w:tc>
+        <w:tc>
+          <w:tcPr>
+            <w:shd w:fill="auto" w:val="clear"/>
+            <w:tcMar>
+              <w:top w:w="100.0" w:type="dxa"/>
+              <w:left w:w="100.0" w:type="dxa"/>
+              <w:bottom w:w="100.0" w:type="dxa"/>
+              <w:right w:w="100.0" w:type="dxa"/>
+            </w:tcMar>
+            <w:vAlign w:val="top"/>
+          </w:tcPr>
+          <w:p>
+            <w:pPr>
+              <w:keepNext w:val="0"/>
+              <w:keepLines w:val="0"/>
+              <w:pageBreakBefore w:val="0"/>
+              <w:widowControl w:val="0"/>
+              <w:pBdr>
+                <w:top w:space="0" w:sz="0" w:val="nil"/>
+                <w:left w:space="0" w:sz="0" w:val="nil"/>
+                <w:bottom w:space="0" w:sz="0" w:val="nil"/>
+                <w:right w:space="0" w:sz="0" w:val="nil"/>
+                <w:between w:space="0" w:sz="0" w:val="nil"/>
+              </w:pBdr>
+              <w:shd w:fill="auto" w:val="clear"/>
+              <w:spacing w:after="0" w:before="0" w:line="240" w:lineRule="auto"/>
+              <w:ind w:left="0" w:right="0" w:firstLine="0"/>
+              <w:jc w:val="center"/>
+              <w:rPr>
+                <w:rFonts w:ascii="Roboto" w:cs="Roboto" w:eastAsia="Roboto" w:hAnsi="Roboto"/>
+              </w:rPr>
+            </w:pPr>
+            <w:r>
+              <w:rPr>
+                <w:rFonts w:ascii="Roboto" w:cs="Roboto" w:eastAsia="Roboto" w:hAnsi="Roboto"/>
+                <w:rtl w:val="0"/>
+              </w:rPr>
+              <w:t xml:space="preserve">0,206147</w:t>
+            </w:r>
+          </w:p>
+        </w:tc>
+        <w:tc>
+          <w:tcPr>
+            <w:shd w:fill="auto" w:val="clear"/>
+            <w:tcMar>
+              <w:top w:w="100.0" w:type="dxa"/>
+              <w:left w:w="100.0" w:type="dxa"/>
+              <w:bottom w:w="100.0" w:type="dxa"/>
+              <w:right w:w="100.0" w:type="dxa"/>
+            </w:tcMar>
+            <w:vAlign w:val="top"/>
+          </w:tcPr>
+          <w:p>
+            <w:pPr>
+              <w:keepNext w:val="0"/>
+              <w:keepLines w:val="0"/>
+              <w:pageBreakBefore w:val="0"/>
+              <w:widowControl w:val="0"/>
+              <w:pBdr>
+                <w:top w:space="0" w:sz="0" w:val="nil"/>
+                <w:left w:space="0" w:sz="0" w:val="nil"/>
+                <w:bottom w:space="0" w:sz="0" w:val="nil"/>
+                <w:right w:space="0" w:sz="0" w:val="nil"/>
+                <w:between w:space="0" w:sz="0" w:val="nil"/>
+              </w:pBdr>
+              <w:shd w:fill="auto" w:val="clear"/>
+              <w:spacing w:after="0" w:before="0" w:line="240" w:lineRule="auto"/>
+              <w:ind w:left="0" w:right="0" w:firstLine="0"/>
+              <w:jc w:val="center"/>
+              <w:rPr>
+                <w:rFonts w:ascii="Roboto" w:cs="Roboto" w:eastAsia="Roboto" w:hAnsi="Roboto"/>
+              </w:rPr>
+            </w:pPr>
+            <w:r>
+              <w:rPr>
+                <w:rFonts w:ascii="Roboto" w:cs="Roboto" w:eastAsia="Roboto" w:hAnsi="Roboto"/>
+                <w:rtl w:val="0"/>
+              </w:rPr>
+              <w:t xml:space="preserve">0,2546625</w:t>
+            </w:r>
+          </w:p>
+        </w:tc>
+      </w:tr>
+      <w:tr>
+        <w:trPr>
+          <w:cantSplit w:val="0"/>
+          <w:tblHeader w:val="0"/>
+        </w:trPr>
+        <w:tc>
+          <w:tcPr>
+            <w:shd w:fill="auto" w:val="clear"/>
+            <w:tcMar>
+              <w:top w:w="100.0" w:type="dxa"/>
+              <w:left w:w="100.0" w:type="dxa"/>
+              <w:bottom w:w="100.0" w:type="dxa"/>
+              <w:right w:w="100.0" w:type="dxa"/>
+            </w:tcMar>
+            <w:vAlign w:val="top"/>
+          </w:tcPr>
+          <w:p>
+            <w:pPr>
+              <w:widowControl w:val="0"/>
+              <w:spacing w:line="240" w:lineRule="auto"/>
+              <w:jc w:val="center"/>
+              <w:rPr>
+                <w:rFonts w:ascii="Roboto" w:cs="Roboto" w:eastAsia="Roboto" w:hAnsi="Roboto"/>
+              </w:rPr>
+            </w:pPr>
+            <w:r>
+              <w:rPr>
+                <w:rFonts w:ascii="Roboto" w:cs="Roboto" w:eastAsia="Roboto" w:hAnsi="Roboto"/>
+                <w:rtl w:val="0"/>
+              </w:rPr>
+              <w:t xml:space="preserve">frame_420</w:t>
+            </w:r>
+          </w:p>
+        </w:tc>
+        <w:tc>
+          <w:tcPr>
+            <w:shd w:fill="auto" w:val="clear"/>
+            <w:tcMar>
+              <w:top w:w="100.0" w:type="dxa"/>
+              <w:left w:w="100.0" w:type="dxa"/>
+              <w:bottom w:w="100.0" w:type="dxa"/>
+              <w:right w:w="100.0" w:type="dxa"/>
+            </w:tcMar>
+            <w:vAlign w:val="top"/>
+          </w:tcPr>
+          <w:p>
+            <w:pPr>
+              <w:keepNext w:val="0"/>
+              <w:keepLines w:val="0"/>
+              <w:pageBreakBefore w:val="0"/>
+              <w:widowControl w:val="0"/>
+              <w:pBdr>
+                <w:top w:space="0" w:sz="0" w:val="nil"/>
+                <w:left w:space="0" w:sz="0" w:val="nil"/>
+                <w:bottom w:space="0" w:sz="0" w:val="nil"/>
+                <w:right w:space="0" w:sz="0" w:val="nil"/>
+                <w:between w:space="0" w:sz="0" w:val="nil"/>
+              </w:pBdr>
+              <w:shd w:fill="auto" w:val="clear"/>
+              <w:spacing w:after="0" w:before="0" w:line="240" w:lineRule="auto"/>
+              <w:ind w:left="0" w:right="0" w:firstLine="0"/>
+              <w:jc w:val="center"/>
+              <w:rPr>
+                <w:rFonts w:ascii="Roboto" w:cs="Roboto" w:eastAsia="Roboto" w:hAnsi="Roboto"/>
+              </w:rPr>
+            </w:pPr>
+            <w:r>
+              <w:rPr>
+                <w:rFonts w:ascii="Roboto" w:cs="Roboto" w:eastAsia="Roboto" w:hAnsi="Roboto"/>
+                <w:rtl w:val="0"/>
+              </w:rPr>
+              <w:t xml:space="preserve">0,1956991</w:t>
+            </w:r>
+          </w:p>
+        </w:tc>
+        <w:tc>
+          <w:tcPr>
+            <w:shd w:fill="auto" w:val="clear"/>
+            <w:tcMar>
+              <w:top w:w="100.0" w:type="dxa"/>
+              <w:left w:w="100.0" w:type="dxa"/>
+              <w:bottom w:w="100.0" w:type="dxa"/>
+              <w:right w:w="100.0" w:type="dxa"/>
+            </w:tcMar>
+            <w:vAlign w:val="top"/>
+          </w:tcPr>
+          <w:p>
+            <w:pPr>
+              <w:keepNext w:val="0"/>
+              <w:keepLines w:val="0"/>
+              <w:pageBreakBefore w:val="0"/>
+              <w:widowControl w:val="0"/>
+              <w:pBdr>
+                <w:top w:space="0" w:sz="0" w:val="nil"/>
+                <w:left w:space="0" w:sz="0" w:val="nil"/>
+                <w:bottom w:space="0" w:sz="0" w:val="nil"/>
+                <w:right w:space="0" w:sz="0" w:val="nil"/>
+                <w:between w:space="0" w:sz="0" w:val="nil"/>
+              </w:pBdr>
+              <w:shd w:fill="auto" w:val="clear"/>
+              <w:spacing w:after="0" w:before="0" w:line="240" w:lineRule="auto"/>
+              <w:ind w:left="0" w:right="0" w:firstLine="0"/>
+              <w:jc w:val="center"/>
+              <w:rPr>
+                <w:rFonts w:ascii="Roboto" w:cs="Roboto" w:eastAsia="Roboto" w:hAnsi="Roboto"/>
+              </w:rPr>
+            </w:pPr>
+            <w:r>
+              <w:rPr>
+                <w:rFonts w:ascii="Roboto" w:cs="Roboto" w:eastAsia="Roboto" w:hAnsi="Roboto"/>
+                <w:rtl w:val="0"/>
+              </w:rPr>
+              <w:t xml:space="preserve">0,2224994</w:t>
+            </w:r>
+          </w:p>
+        </w:tc>
+      </w:tr>
+      <w:tr>
+        <w:trPr>
+          <w:cantSplit w:val="0"/>
+          <w:tblHeader w:val="0"/>
+        </w:trPr>
+        <w:tc>
+          <w:tcPr>
+            <w:shd w:fill="auto" w:val="clear"/>
+            <w:tcMar>
+              <w:top w:w="100.0" w:type="dxa"/>
+              <w:left w:w="100.0" w:type="dxa"/>
+              <w:bottom w:w="100.0" w:type="dxa"/>
+              <w:right w:w="100.0" w:type="dxa"/>
+            </w:tcMar>
+            <w:vAlign w:val="top"/>
+          </w:tcPr>
+          <w:p>
+            <w:pPr>
+              <w:widowControl w:val="0"/>
+              <w:spacing w:line="240" w:lineRule="auto"/>
+              <w:jc w:val="center"/>
+              <w:rPr>
+                <w:rFonts w:ascii="Roboto" w:cs="Roboto" w:eastAsia="Roboto" w:hAnsi="Roboto"/>
+              </w:rPr>
+            </w:pPr>
+            <w:r>
+              <w:rPr>
+                <w:rFonts w:ascii="Roboto" w:cs="Roboto" w:eastAsia="Roboto" w:hAnsi="Roboto"/>
+                <w:rtl w:val="0"/>
+              </w:rPr>
+              <w:t xml:space="preserve">frame_450</w:t>
+            </w:r>
+          </w:p>
+        </w:tc>
+        <w:tc>
+          <w:tcPr>
+            <w:shd w:fill="auto" w:val="clear"/>
+            <w:tcMar>
+              <w:top w:w="100.0" w:type="dxa"/>
+              <w:left w:w="100.0" w:type="dxa"/>
+              <w:bottom w:w="100.0" w:type="dxa"/>
+              <w:right w:w="100.0" w:type="dxa"/>
+            </w:tcMar>
+            <w:vAlign w:val="top"/>
+          </w:tcPr>
+          <w:p>
+            <w:pPr>
+              <w:keepNext w:val="0"/>
+              <w:keepLines w:val="0"/>
+              <w:pageBreakBefore w:val="0"/>
+              <w:widowControl w:val="0"/>
+              <w:pBdr>
+                <w:top w:space="0" w:sz="0" w:val="nil"/>
+                <w:left w:space="0" w:sz="0" w:val="nil"/>
+                <w:bottom w:space="0" w:sz="0" w:val="nil"/>
+                <w:right w:space="0" w:sz="0" w:val="nil"/>
+                <w:between w:space="0" w:sz="0" w:val="nil"/>
+              </w:pBdr>
+              <w:shd w:fill="auto" w:val="clear"/>
+              <w:spacing w:after="0" w:before="0" w:line="240" w:lineRule="auto"/>
+              <w:ind w:left="0" w:right="0" w:firstLine="0"/>
+              <w:jc w:val="center"/>
+              <w:rPr>
+                <w:rFonts w:ascii="Roboto" w:cs="Roboto" w:eastAsia="Roboto" w:hAnsi="Roboto"/>
+              </w:rPr>
+            </w:pPr>
+            <w:r>
+              <w:rPr>
+                <w:rFonts w:ascii="Roboto" w:cs="Roboto" w:eastAsia="Roboto" w:hAnsi="Roboto"/>
+                <w:rtl w:val="0"/>
+              </w:rPr>
+              <w:t xml:space="preserve">0,2010798</w:t>
+            </w:r>
+          </w:p>
+        </w:tc>
+        <w:tc>
+          <w:tcPr>
+            <w:shd w:fill="auto" w:val="clear"/>
+            <w:tcMar>
+              <w:top w:w="100.0" w:type="dxa"/>
+              <w:left w:w="100.0" w:type="dxa"/>
+              <w:bottom w:w="100.0" w:type="dxa"/>
+              <w:right w:w="100.0" w:type="dxa"/>
+            </w:tcMar>
+            <w:vAlign w:val="top"/>
+          </w:tcPr>
+          <w:p>
+            <w:pPr>
+              <w:keepNext w:val="0"/>
+              <w:keepLines w:val="0"/>
+              <w:pageBreakBefore w:val="0"/>
+              <w:widowControl w:val="0"/>
+              <w:pBdr>
+                <w:top w:space="0" w:sz="0" w:val="nil"/>
+                <w:left w:space="0" w:sz="0" w:val="nil"/>
+                <w:bottom w:space="0" w:sz="0" w:val="nil"/>
+                <w:right w:space="0" w:sz="0" w:val="nil"/>
+                <w:between w:space="0" w:sz="0" w:val="nil"/>
+              </w:pBdr>
+              <w:shd w:fill="auto" w:val="clear"/>
+              <w:spacing w:after="0" w:before="0" w:line="240" w:lineRule="auto"/>
+              <w:ind w:left="0" w:right="0" w:firstLine="0"/>
+              <w:jc w:val="center"/>
+              <w:rPr>
+                <w:rFonts w:ascii="Roboto" w:cs="Roboto" w:eastAsia="Roboto" w:hAnsi="Roboto"/>
+              </w:rPr>
+            </w:pPr>
+            <w:r>
+              <w:rPr>
+                <w:rFonts w:ascii="Roboto" w:cs="Roboto" w:eastAsia="Roboto" w:hAnsi="Roboto"/>
+                <w:rtl w:val="0"/>
+              </w:rPr>
+              <w:t xml:space="preserve">0,2618858</w:t>
+            </w:r>
+          </w:p>
+        </w:tc>
+      </w:tr>
+      <w:tr>
+        <w:trPr>
+          <w:cantSplit w:val="0"/>
+          <w:tblHeader w:val="0"/>
+        </w:trPr>
+        <w:tc>
+          <w:tcPr>
+            <w:shd w:fill="auto" w:val="clear"/>
+            <w:tcMar>
+              <w:top w:w="100.0" w:type="dxa"/>
+              <w:left w:w="100.0" w:type="dxa"/>
+              <w:bottom w:w="100.0" w:type="dxa"/>
+              <w:right w:w="100.0" w:type="dxa"/>
+            </w:tcMar>
+            <w:vAlign w:val="top"/>
+          </w:tcPr>
+          <w:p>
+            <w:pPr>
+              <w:widowControl w:val="0"/>
+              <w:spacing w:line="240" w:lineRule="auto"/>
+              <w:jc w:val="center"/>
+              <w:rPr>
+                <w:rFonts w:ascii="Roboto" w:cs="Roboto" w:eastAsia="Roboto" w:hAnsi="Roboto"/>
+              </w:rPr>
+            </w:pPr>
+            <w:r>
+              <w:rPr>
+                <w:rFonts w:ascii="Roboto" w:cs="Roboto" w:eastAsia="Roboto" w:hAnsi="Roboto"/>
+                <w:rtl w:val="0"/>
+              </w:rPr>
+              <w:t xml:space="preserve">frame_480</w:t>
+            </w:r>
+          </w:p>
+        </w:tc>
+        <w:tc>
+          <w:tcPr>
+            <w:shd w:fill="auto" w:val="clear"/>
+            <w:tcMar>
+              <w:top w:w="100.0" w:type="dxa"/>
+              <w:left w:w="100.0" w:type="dxa"/>
+              <w:bottom w:w="100.0" w:type="dxa"/>
+              <w:right w:w="100.0" w:type="dxa"/>
+            </w:tcMar>
+            <w:vAlign w:val="top"/>
+          </w:tcPr>
+          <w:p>
+            <w:pPr>
+              <w:keepNext w:val="0"/>
+              <w:keepLines w:val="0"/>
+              <w:pageBreakBefore w:val="0"/>
+              <w:widowControl w:val="0"/>
+              <w:pBdr>
+                <w:top w:space="0" w:sz="0" w:val="nil"/>
+                <w:left w:space="0" w:sz="0" w:val="nil"/>
+                <w:bottom w:space="0" w:sz="0" w:val="nil"/>
+                <w:right w:space="0" w:sz="0" w:val="nil"/>
+                <w:between w:space="0" w:sz="0" w:val="nil"/>
+              </w:pBdr>
+              <w:shd w:fill="auto" w:val="clear"/>
+              <w:spacing w:after="0" w:before="0" w:line="240" w:lineRule="auto"/>
+              <w:ind w:left="0" w:right="0" w:firstLine="0"/>
+              <w:jc w:val="center"/>
+              <w:rPr>
+                <w:rFonts w:ascii="Roboto" w:cs="Roboto" w:eastAsia="Roboto" w:hAnsi="Roboto"/>
+              </w:rPr>
+            </w:pPr>
+            <w:r>
+              <w:rPr>
+                <w:rFonts w:ascii="Roboto" w:cs="Roboto" w:eastAsia="Roboto" w:hAnsi="Roboto"/>
+                <w:rtl w:val="0"/>
+              </w:rPr>
+              <w:t xml:space="preserve">0,1882859</w:t>
+            </w:r>
+          </w:p>
+        </w:tc>
+        <w:tc>
+          <w:tcPr>
+            <w:shd w:fill="auto" w:val="clear"/>
+            <w:tcMar>
+              <w:top w:w="100.0" w:type="dxa"/>
+              <w:left w:w="100.0" w:type="dxa"/>
+              <w:bottom w:w="100.0" w:type="dxa"/>
+              <w:right w:w="100.0" w:type="dxa"/>
+            </w:tcMar>
+            <w:vAlign w:val="top"/>
+          </w:tcPr>
+          <w:p>
+            <w:pPr>
+              <w:keepNext w:val="0"/>
+              <w:keepLines w:val="0"/>
+              <w:pageBreakBefore w:val="0"/>
+              <w:widowControl w:val="0"/>
+              <w:pBdr>
+                <w:top w:space="0" w:sz="0" w:val="nil"/>
+                <w:left w:space="0" w:sz="0" w:val="nil"/>
+                <w:bottom w:space="0" w:sz="0" w:val="nil"/>
+                <w:right w:space="0" w:sz="0" w:val="nil"/>
+                <w:between w:space="0" w:sz="0" w:val="nil"/>
+              </w:pBdr>
+              <w:shd w:fill="auto" w:val="clear"/>
+              <w:spacing w:after="0" w:before="0" w:line="240" w:lineRule="auto"/>
+              <w:ind w:left="0" w:right="0" w:firstLine="0"/>
+              <w:jc w:val="center"/>
+              <w:rPr>
+                <w:rFonts w:ascii="Roboto" w:cs="Roboto" w:eastAsia="Roboto" w:hAnsi="Roboto"/>
+              </w:rPr>
+            </w:pPr>
+            <w:r>
+              <w:rPr>
+                <w:rFonts w:ascii="Roboto" w:cs="Roboto" w:eastAsia="Roboto" w:hAnsi="Roboto"/>
+                <w:rtl w:val="0"/>
+              </w:rPr>
+              <w:t xml:space="preserve">0,1978644</w:t>
+            </w:r>
+          </w:p>
+        </w:tc>
+      </w:tr>
+      <w:tr>
+        <w:trPr>
+          <w:cantSplit w:val="0"/>
+          <w:tblHeader w:val="0"/>
+        </w:trPr>
+        <w:tc>
+          <w:tcPr>
+            <w:shd w:fill="auto" w:val="clear"/>
+            <w:tcMar>
+              <w:top w:w="100.0" w:type="dxa"/>
+              <w:left w:w="100.0" w:type="dxa"/>
+              <w:bottom w:w="100.0" w:type="dxa"/>
+              <w:right w:w="100.0" w:type="dxa"/>
+            </w:tcMar>
+            <w:vAlign w:val="top"/>
+          </w:tcPr>
+          <w:p>
+            <w:pPr>
+              <w:widowControl w:val="0"/>
+              <w:spacing w:line="240" w:lineRule="auto"/>
+              <w:jc w:val="center"/>
+              <w:rPr>
+                <w:rFonts w:ascii="Roboto" w:cs="Roboto" w:eastAsia="Roboto" w:hAnsi="Roboto"/>
+              </w:rPr>
+            </w:pPr>
+            <w:r>
+              <w:rPr>
+                <w:rFonts w:ascii="Roboto" w:cs="Roboto" w:eastAsia="Roboto" w:hAnsi="Roboto"/>
+                <w:rtl w:val="0"/>
+              </w:rPr>
+              <w:t xml:space="preserve">frame_510</w:t>
+            </w:r>
+          </w:p>
+        </w:tc>
+        <w:tc>
+          <w:tcPr>
+            <w:shd w:fill="auto" w:val="clear"/>
+            <w:tcMar>
+              <w:top w:w="100.0" w:type="dxa"/>
+              <w:left w:w="100.0" w:type="dxa"/>
+              <w:bottom w:w="100.0" w:type="dxa"/>
+              <w:right w:w="100.0" w:type="dxa"/>
+            </w:tcMar>
+            <w:vAlign w:val="top"/>
+          </w:tcPr>
+          <w:p>
+            <w:pPr>
+              <w:keepNext w:val="0"/>
+              <w:keepLines w:val="0"/>
+              <w:pageBreakBefore w:val="0"/>
+              <w:widowControl w:val="0"/>
+              <w:pBdr>
+                <w:top w:space="0" w:sz="0" w:val="nil"/>
+                <w:left w:space="0" w:sz="0" w:val="nil"/>
+                <w:bottom w:space="0" w:sz="0" w:val="nil"/>
+                <w:right w:space="0" w:sz="0" w:val="nil"/>
+                <w:between w:space="0" w:sz="0" w:val="nil"/>
+              </w:pBdr>
+              <w:shd w:fill="auto" w:val="clear"/>
+              <w:spacing w:after="0" w:before="0" w:line="240" w:lineRule="auto"/>
+              <w:ind w:left="0" w:right="0" w:firstLine="0"/>
+              <w:jc w:val="center"/>
+              <w:rPr>
+                <w:rFonts w:ascii="Roboto" w:cs="Roboto" w:eastAsia="Roboto" w:hAnsi="Roboto"/>
+              </w:rPr>
+            </w:pPr>
+            <w:r>
+              <w:rPr>
+                <w:rFonts w:ascii="Roboto" w:cs="Roboto" w:eastAsia="Roboto" w:hAnsi="Roboto"/>
+                <w:rtl w:val="0"/>
+              </w:rPr>
+              <w:t xml:space="preserve">0,1918937</w:t>
+            </w:r>
+          </w:p>
+        </w:tc>
+        <w:tc>
+          <w:tcPr>
+            <w:shd w:fill="auto" w:val="clear"/>
+            <w:tcMar>
+              <w:top w:w="100.0" w:type="dxa"/>
+              <w:left w:w="100.0" w:type="dxa"/>
+              <w:bottom w:w="100.0" w:type="dxa"/>
+              <w:right w:w="100.0" w:type="dxa"/>
+            </w:tcMar>
+            <w:vAlign w:val="top"/>
+          </w:tcPr>
+          <w:p>
+            <w:pPr>
+              <w:keepNext w:val="0"/>
+              <w:keepLines w:val="0"/>
+              <w:pageBreakBefore w:val="0"/>
+              <w:widowControl w:val="0"/>
+              <w:pBdr>
+                <w:top w:space="0" w:sz="0" w:val="nil"/>
+                <w:left w:space="0" w:sz="0" w:val="nil"/>
+                <w:bottom w:space="0" w:sz="0" w:val="nil"/>
+                <w:right w:space="0" w:sz="0" w:val="nil"/>
+                <w:between w:space="0" w:sz="0" w:val="nil"/>
+              </w:pBdr>
+              <w:shd w:fill="auto" w:val="clear"/>
+              <w:spacing w:after="0" w:before="0" w:line="240" w:lineRule="auto"/>
+              <w:ind w:left="0" w:right="0" w:firstLine="0"/>
+              <w:jc w:val="center"/>
+              <w:rPr>
+                <w:rFonts w:ascii="Roboto" w:cs="Roboto" w:eastAsia="Roboto" w:hAnsi="Roboto"/>
+              </w:rPr>
+            </w:pPr>
+            <w:r>
+              <w:rPr>
+                <w:rFonts w:ascii="Roboto" w:cs="Roboto" w:eastAsia="Roboto" w:hAnsi="Roboto"/>
+                <w:rtl w:val="0"/>
+              </w:rPr>
+              <w:t xml:space="preserve">0,2023109</w:t>
+            </w:r>
+          </w:p>
+        </w:tc>
+      </w:tr>
+      <w:tr>
+        <w:trPr>
+          <w:cantSplit w:val="0"/>
+          <w:tblHeader w:val="0"/>
+        </w:trPr>
+        <w:tc>
+          <w:tcPr>
+            <w:shd w:fill="auto" w:val="clear"/>
+            <w:tcMar>
+              <w:top w:w="100.0" w:type="dxa"/>
+              <w:left w:w="100.0" w:type="dxa"/>
+              <w:bottom w:w="100.0" w:type="dxa"/>
+              <w:right w:w="100.0" w:type="dxa"/>
+            </w:tcMar>
+            <w:vAlign w:val="top"/>
+          </w:tcPr>
+          <w:p>
+            <w:pPr>
+              <w:widowControl w:val="0"/>
+              <w:spacing w:line="240" w:lineRule="auto"/>
+              <w:jc w:val="center"/>
+              <w:rPr>
+                <w:rFonts w:ascii="Roboto" w:cs="Roboto" w:eastAsia="Roboto" w:hAnsi="Roboto"/>
+              </w:rPr>
+            </w:pPr>
+            <w:r>
+              <w:rPr>
+                <w:rFonts w:ascii="Roboto" w:cs="Roboto" w:eastAsia="Roboto" w:hAnsi="Roboto"/>
+                <w:rtl w:val="0"/>
+              </w:rPr>
+              <w:t xml:space="preserve">frame_540</w:t>
+            </w:r>
+          </w:p>
+        </w:tc>
+        <w:tc>
+          <w:tcPr>
+            <w:shd w:fill="auto" w:val="clear"/>
+            <w:tcMar>
+              <w:top w:w="100.0" w:type="dxa"/>
+              <w:left w:w="100.0" w:type="dxa"/>
+              <w:bottom w:w="100.0" w:type="dxa"/>
+              <w:right w:w="100.0" w:type="dxa"/>
+            </w:tcMar>
+            <w:vAlign w:val="top"/>
+          </w:tcPr>
+          <w:p>
+            <w:pPr>
+              <w:keepNext w:val="0"/>
+              <w:keepLines w:val="0"/>
+              <w:pageBreakBefore w:val="0"/>
+              <w:widowControl w:val="0"/>
+              <w:pBdr>
+                <w:top w:space="0" w:sz="0" w:val="nil"/>
+                <w:left w:space="0" w:sz="0" w:val="nil"/>
+                <w:bottom w:space="0" w:sz="0" w:val="nil"/>
+                <w:right w:space="0" w:sz="0" w:val="nil"/>
+                <w:between w:space="0" w:sz="0" w:val="nil"/>
+              </w:pBdr>
+              <w:shd w:fill="auto" w:val="clear"/>
+              <w:spacing w:after="0" w:before="0" w:line="240" w:lineRule="auto"/>
+              <w:ind w:left="0" w:right="0" w:firstLine="0"/>
+              <w:jc w:val="center"/>
+              <w:rPr>
+                <w:rFonts w:ascii="Roboto" w:cs="Roboto" w:eastAsia="Roboto" w:hAnsi="Roboto"/>
+              </w:rPr>
+            </w:pPr>
+            <w:r>
+              <w:rPr>
+                <w:rFonts w:ascii="Roboto" w:cs="Roboto" w:eastAsia="Roboto" w:hAnsi="Roboto"/>
+                <w:rtl w:val="0"/>
+              </w:rPr>
+              <w:t xml:space="preserve">0,199791</w:t>
+            </w:r>
+          </w:p>
+        </w:tc>
+        <w:tc>
+          <w:tcPr>
+            <w:shd w:fill="auto" w:val="clear"/>
+            <w:tcMar>
+              <w:top w:w="100.0" w:type="dxa"/>
+              <w:left w:w="100.0" w:type="dxa"/>
+              <w:bottom w:w="100.0" w:type="dxa"/>
+              <w:right w:w="100.0" w:type="dxa"/>
+            </w:tcMar>
+            <w:vAlign w:val="top"/>
+          </w:tcPr>
+          <w:p>
+            <w:pPr>
+              <w:keepNext w:val="0"/>
+              <w:keepLines w:val="0"/>
+              <w:pageBreakBefore w:val="0"/>
+              <w:widowControl w:val="0"/>
+              <w:pBdr>
+                <w:top w:space="0" w:sz="0" w:val="nil"/>
+                <w:left w:space="0" w:sz="0" w:val="nil"/>
+                <w:bottom w:space="0" w:sz="0" w:val="nil"/>
+                <w:right w:space="0" w:sz="0" w:val="nil"/>
+                <w:between w:space="0" w:sz="0" w:val="nil"/>
+              </w:pBdr>
+              <w:shd w:fill="auto" w:val="clear"/>
+              <w:spacing w:after="0" w:before="0" w:line="240" w:lineRule="auto"/>
+              <w:ind w:left="0" w:right="0" w:firstLine="0"/>
+              <w:jc w:val="center"/>
+              <w:rPr>
+                <w:rFonts w:ascii="Roboto" w:cs="Roboto" w:eastAsia="Roboto" w:hAnsi="Roboto"/>
+              </w:rPr>
+            </w:pPr>
+            <w:r>
+              <w:rPr>
+                <w:rFonts w:ascii="Roboto" w:cs="Roboto" w:eastAsia="Roboto" w:hAnsi="Roboto"/>
+                <w:rtl w:val="0"/>
+              </w:rPr>
+              <w:t xml:space="preserve">0,2583908</w:t>
+            </w:r>
+          </w:p>
+        </w:tc>
+      </w:tr>
+      <w:tr>
+        <w:trPr>
+          <w:cantSplit w:val="0"/>
+          <w:tblHeader w:val="0"/>
+        </w:trPr>
+        <w:tc>
+          <w:tcPr>
+            <w:shd w:fill="auto" w:val="clear"/>
+            <w:tcMar>
+              <w:top w:w="100.0" w:type="dxa"/>
+              <w:left w:w="100.0" w:type="dxa"/>
+              <w:bottom w:w="100.0" w:type="dxa"/>
+              <w:right w:w="100.0" w:type="dxa"/>
+            </w:tcMar>
+            <w:vAlign w:val="top"/>
+          </w:tcPr>
+          <w:p>
+            <w:pPr>
+              <w:widowControl w:val="0"/>
+              <w:spacing w:line="240" w:lineRule="auto"/>
+              <w:jc w:val="center"/>
+              <w:rPr>
+                <w:rFonts w:ascii="Roboto" w:cs="Roboto" w:eastAsia="Roboto" w:hAnsi="Roboto"/>
+              </w:rPr>
+            </w:pPr>
+            <w:r>
+              <w:rPr>
+                <w:rFonts w:ascii="Roboto" w:cs="Roboto" w:eastAsia="Roboto" w:hAnsi="Roboto"/>
+                <w:rtl w:val="0"/>
+              </w:rPr>
+              <w:t xml:space="preserve">frame_570</w:t>
+            </w:r>
+          </w:p>
+        </w:tc>
+        <w:tc>
+          <w:tcPr>
+            <w:shd w:fill="auto" w:val="clear"/>
+            <w:tcMar>
+              <w:top w:w="100.0" w:type="dxa"/>
+              <w:left w:w="100.0" w:type="dxa"/>
+              <w:bottom w:w="100.0" w:type="dxa"/>
+              <w:right w:w="100.0" w:type="dxa"/>
+            </w:tcMar>
+            <w:vAlign w:val="top"/>
+          </w:tcPr>
+          <w:p>
+            <w:pPr>
+              <w:keepNext w:val="0"/>
+              <w:keepLines w:val="0"/>
+              <w:pageBreakBefore w:val="0"/>
+              <w:widowControl w:val="0"/>
+              <w:pBdr>
+                <w:top w:space="0" w:sz="0" w:val="nil"/>
+                <w:left w:space="0" w:sz="0" w:val="nil"/>
+                <w:bottom w:space="0" w:sz="0" w:val="nil"/>
+                <w:right w:space="0" w:sz="0" w:val="nil"/>
+                <w:between w:space="0" w:sz="0" w:val="nil"/>
+              </w:pBdr>
+              <w:shd w:fill="auto" w:val="clear"/>
+              <w:spacing w:after="0" w:before="0" w:line="240" w:lineRule="auto"/>
+              <w:ind w:left="0" w:right="0" w:firstLine="0"/>
+              <w:jc w:val="center"/>
+              <w:rPr>
+                <w:rFonts w:ascii="Roboto" w:cs="Roboto" w:eastAsia="Roboto" w:hAnsi="Roboto"/>
+              </w:rPr>
+            </w:pPr>
+            <w:r>
+              <w:rPr>
+                <w:rFonts w:ascii="Roboto" w:cs="Roboto" w:eastAsia="Roboto" w:hAnsi="Roboto"/>
+                <w:rtl w:val="0"/>
+              </w:rPr>
+              <w:t xml:space="preserve">0,1951585</w:t>
+            </w:r>
+          </w:p>
+        </w:tc>
+        <w:tc>
+          <w:tcPr>
+            <w:shd w:fill="auto" w:val="clear"/>
+            <w:tcMar>
+              <w:top w:w="100.0" w:type="dxa"/>
+              <w:left w:w="100.0" w:type="dxa"/>
+              <w:bottom w:w="100.0" w:type="dxa"/>
+              <w:right w:w="100.0" w:type="dxa"/>
+            </w:tcMar>
+            <w:vAlign w:val="top"/>
+          </w:tcPr>
+          <w:p>
+            <w:pPr>
+              <w:keepNext w:val="0"/>
+              <w:keepLines w:val="0"/>
+              <w:pageBreakBefore w:val="0"/>
+              <w:widowControl w:val="0"/>
+              <w:pBdr>
+                <w:top w:space="0" w:sz="0" w:val="nil"/>
+                <w:left w:space="0" w:sz="0" w:val="nil"/>
+                <w:bottom w:space="0" w:sz="0" w:val="nil"/>
+                <w:right w:space="0" w:sz="0" w:val="nil"/>
+                <w:between w:space="0" w:sz="0" w:val="nil"/>
+              </w:pBdr>
+              <w:shd w:fill="auto" w:val="clear"/>
+              <w:spacing w:after="0" w:before="0" w:line="240" w:lineRule="auto"/>
+              <w:ind w:left="0" w:right="0" w:firstLine="0"/>
+              <w:jc w:val="center"/>
+              <w:rPr>
+                <w:rFonts w:ascii="Roboto" w:cs="Roboto" w:eastAsia="Roboto" w:hAnsi="Roboto"/>
+              </w:rPr>
+            </w:pPr>
+            <w:r>
+              <w:rPr>
+                <w:rFonts w:ascii="Roboto" w:cs="Roboto" w:eastAsia="Roboto" w:hAnsi="Roboto"/>
+                <w:rtl w:val="0"/>
+              </w:rPr>
+              <w:t xml:space="preserve">0,2084006</w:t>
+            </w:r>
+          </w:p>
+        </w:tc>
+      </w:tr>
+      <w:tr>
+        <w:trPr>
+          <w:cantSplit w:val="0"/>
+          <w:tblHeader w:val="0"/>
+        </w:trPr>
+        <w:tc>
+          <w:tcPr>
+            <w:shd w:fill="auto" w:val="clear"/>
+            <w:tcMar>
+              <w:top w:w="100.0" w:type="dxa"/>
+              <w:left w:w="100.0" w:type="dxa"/>
+              <w:bottom w:w="100.0" w:type="dxa"/>
+              <w:right w:w="100.0" w:type="dxa"/>
+            </w:tcMar>
+            <w:vAlign w:val="top"/>
+          </w:tcPr>
+          <w:p>
+            <w:pPr>
+              <w:widowControl w:val="0"/>
+              <w:spacing w:line="240" w:lineRule="auto"/>
+              <w:jc w:val="center"/>
+              <w:rPr>
+                <w:rFonts w:ascii="Roboto" w:cs="Roboto" w:eastAsia="Roboto" w:hAnsi="Roboto"/>
+              </w:rPr>
+            </w:pPr>
+            <w:r>
+              <w:rPr>
+                <w:rFonts w:ascii="Roboto" w:cs="Roboto" w:eastAsia="Roboto" w:hAnsi="Roboto"/>
+                <w:rtl w:val="0"/>
+              </w:rPr>
+              <w:t xml:space="preserve">frame_600</w:t>
+            </w:r>
+          </w:p>
+        </w:tc>
+        <w:tc>
+          <w:tcPr>
+            <w:shd w:fill="auto" w:val="clear"/>
+            <w:tcMar>
+              <w:top w:w="100.0" w:type="dxa"/>
+              <w:left w:w="100.0" w:type="dxa"/>
+              <w:bottom w:w="100.0" w:type="dxa"/>
+              <w:right w:w="100.0" w:type="dxa"/>
+            </w:tcMar>
+            <w:vAlign w:val="top"/>
+          </w:tcPr>
+          <w:p>
+            <w:pPr>
+              <w:keepNext w:val="0"/>
+              <w:keepLines w:val="0"/>
+              <w:pageBreakBefore w:val="0"/>
+              <w:widowControl w:val="0"/>
+              <w:pBdr>
+                <w:top w:space="0" w:sz="0" w:val="nil"/>
+                <w:left w:space="0" w:sz="0" w:val="nil"/>
+                <w:bottom w:space="0" w:sz="0" w:val="nil"/>
+                <w:right w:space="0" w:sz="0" w:val="nil"/>
+                <w:between w:space="0" w:sz="0" w:val="nil"/>
+              </w:pBdr>
+              <w:shd w:fill="auto" w:val="clear"/>
+              <w:spacing w:after="0" w:before="0" w:line="240" w:lineRule="auto"/>
+              <w:ind w:left="0" w:right="0" w:firstLine="0"/>
+              <w:jc w:val="center"/>
+              <w:rPr>
+                <w:rFonts w:ascii="Roboto" w:cs="Roboto" w:eastAsia="Roboto" w:hAnsi="Roboto"/>
+              </w:rPr>
+            </w:pPr>
+            <w:r>
+              <w:rPr>
+                <w:rFonts w:ascii="Roboto" w:cs="Roboto" w:eastAsia="Roboto" w:hAnsi="Roboto"/>
+                <w:rtl w:val="0"/>
+              </w:rPr>
+              <w:t xml:space="preserve">0,1991422</w:t>
+            </w:r>
+          </w:p>
+        </w:tc>
+        <w:tc>
+          <w:tcPr>
+            <w:shd w:fill="auto" w:val="clear"/>
+            <w:tcMar>
+              <w:top w:w="100.0" w:type="dxa"/>
+              <w:left w:w="100.0" w:type="dxa"/>
+              <w:bottom w:w="100.0" w:type="dxa"/>
+              <w:right w:w="100.0" w:type="dxa"/>
+            </w:tcMar>
+            <w:vAlign w:val="top"/>
+          </w:tcPr>
+          <w:p>
+            <w:pPr>
+              <w:keepNext w:val="0"/>
+              <w:keepLines w:val="0"/>
+              <w:pageBreakBefore w:val="0"/>
+              <w:widowControl w:val="0"/>
+              <w:pBdr>
+                <w:top w:space="0" w:sz="0" w:val="nil"/>
+                <w:left w:space="0" w:sz="0" w:val="nil"/>
+                <w:bottom w:space="0" w:sz="0" w:val="nil"/>
+                <w:right w:space="0" w:sz="0" w:val="nil"/>
+                <w:between w:space="0" w:sz="0" w:val="nil"/>
+              </w:pBdr>
+              <w:shd w:fill="auto" w:val="clear"/>
+              <w:spacing w:after="0" w:before="0" w:line="240" w:lineRule="auto"/>
+              <w:ind w:left="0" w:right="0" w:firstLine="0"/>
+              <w:jc w:val="center"/>
+              <w:rPr>
+                <w:rFonts w:ascii="Roboto" w:cs="Roboto" w:eastAsia="Roboto" w:hAnsi="Roboto"/>
+              </w:rPr>
+            </w:pPr>
+            <w:r>
+              <w:rPr>
+                <w:rFonts w:ascii="Roboto" w:cs="Roboto" w:eastAsia="Roboto" w:hAnsi="Roboto"/>
+                <w:rtl w:val="0"/>
+              </w:rPr>
+              <w:t xml:space="preserve">0,197588</w:t>
+            </w:r>
+          </w:p>
+        </w:tc>
+      </w:tr>
+      <w:tr>
+        <w:trPr>
+          <w:cantSplit w:val="0"/>
+          <w:tblHeader w:val="0"/>
+        </w:trPr>
+        <w:tc>
+          <w:tcPr>
+            <w:shd w:fill="auto" w:val="clear"/>
+            <w:tcMar>
+              <w:top w:w="100.0" w:type="dxa"/>
+              <w:left w:w="100.0" w:type="dxa"/>
+              <w:bottom w:w="100.0" w:type="dxa"/>
+              <w:right w:w="100.0" w:type="dxa"/>
+            </w:tcMar>
+            <w:vAlign w:val="top"/>
+          </w:tcPr>
+          <w:p>
+            <w:pPr>
+              <w:widowControl w:val="0"/>
+              <w:spacing w:line="240" w:lineRule="auto"/>
+              <w:jc w:val="center"/>
+              <w:rPr>
+                <w:rFonts w:ascii="Roboto" w:cs="Roboto" w:eastAsia="Roboto" w:hAnsi="Roboto"/>
+              </w:rPr>
+            </w:pPr>
+            <w:r>
+              <w:rPr>
+                <w:rFonts w:ascii="Roboto" w:cs="Roboto" w:eastAsia="Roboto" w:hAnsi="Roboto"/>
+                <w:rtl w:val="0"/>
+              </w:rPr>
+              <w:t xml:space="preserve">frame_630</w:t>
+            </w:r>
+          </w:p>
+        </w:tc>
+        <w:tc>
+          <w:tcPr>
+            <w:shd w:fill="auto" w:val="clear"/>
+            <w:tcMar>
+              <w:top w:w="100.0" w:type="dxa"/>
+              <w:left w:w="100.0" w:type="dxa"/>
+              <w:bottom w:w="100.0" w:type="dxa"/>
+              <w:right w:w="100.0" w:type="dxa"/>
+            </w:tcMar>
+            <w:vAlign w:val="top"/>
+          </w:tcPr>
+          <w:p>
+            <w:pPr>
+              <w:widowControl w:val="0"/>
+              <w:spacing w:line="240" w:lineRule="auto"/>
+              <w:jc w:val="center"/>
+              <w:rPr>
+                <w:rFonts w:ascii="Roboto" w:cs="Roboto" w:eastAsia="Roboto" w:hAnsi="Roboto"/>
+              </w:rPr>
+            </w:pPr>
+            <w:r>
+              <w:rPr>
+                <w:rFonts w:ascii="Roboto" w:cs="Roboto" w:eastAsia="Roboto" w:hAnsi="Roboto"/>
+                <w:rtl w:val="0"/>
+              </w:rPr>
+              <w:t xml:space="preserve">0,1604909</w:t>
+            </w:r>
+          </w:p>
+        </w:tc>
+        <w:tc>
+          <w:tcPr>
+            <w:shd w:fill="auto" w:val="clear"/>
+            <w:tcMar>
+              <w:top w:w="100.0" w:type="dxa"/>
+              <w:left w:w="100.0" w:type="dxa"/>
+              <w:bottom w:w="100.0" w:type="dxa"/>
+              <w:right w:w="100.0" w:type="dxa"/>
+            </w:tcMar>
+            <w:vAlign w:val="top"/>
+          </w:tcPr>
+          <w:p>
+            <w:pPr>
+              <w:keepNext w:val="0"/>
+              <w:keepLines w:val="0"/>
+              <w:pageBreakBefore w:val="0"/>
+              <w:widowControl w:val="0"/>
+              <w:pBdr>
+                <w:top w:space="0" w:sz="0" w:val="nil"/>
+                <w:left w:space="0" w:sz="0" w:val="nil"/>
+                <w:bottom w:space="0" w:sz="0" w:val="nil"/>
+                <w:right w:space="0" w:sz="0" w:val="nil"/>
+                <w:between w:space="0" w:sz="0" w:val="nil"/>
+              </w:pBdr>
+              <w:shd w:fill="auto" w:val="clear"/>
+              <w:spacing w:after="0" w:before="0" w:line="240" w:lineRule="auto"/>
+              <w:ind w:left="0" w:right="0" w:firstLine="0"/>
+              <w:jc w:val="center"/>
+              <w:rPr>
+                <w:rFonts w:ascii="Roboto" w:cs="Roboto" w:eastAsia="Roboto" w:hAnsi="Roboto"/>
+              </w:rPr>
+            </w:pPr>
+            <w:r>
+              <w:rPr>
+                <w:rFonts w:ascii="Roboto" w:cs="Roboto" w:eastAsia="Roboto" w:hAnsi="Roboto"/>
+                <w:rtl w:val="0"/>
+              </w:rPr>
+              <w:t xml:space="preserve">0,226573</w:t>
+            </w:r>
+          </w:p>
+        </w:tc>
+      </w:tr>
+      <w:tr>
+        <w:trPr>
+          <w:cantSplit w:val="0"/>
+          <w:tblHeader w:val="0"/>
+        </w:trPr>
+        <w:tc>
+          <w:tcPr>
+            <w:shd w:fill="auto" w:val="clear"/>
+            <w:tcMar>
+              <w:top w:w="100.0" w:type="dxa"/>
+              <w:left w:w="100.0" w:type="dxa"/>
+              <w:bottom w:w="100.0" w:type="dxa"/>
+              <w:right w:w="100.0" w:type="dxa"/>
+            </w:tcMar>
+            <w:vAlign w:val="top"/>
+          </w:tcPr>
+          <w:p>
+            <w:pPr>
+              <w:widowControl w:val="0"/>
+              <w:spacing w:line="240" w:lineRule="auto"/>
+              <w:jc w:val="center"/>
+              <w:rPr>
+                <w:rFonts w:ascii="Roboto" w:cs="Roboto" w:eastAsia="Roboto" w:hAnsi="Roboto"/>
+              </w:rPr>
+            </w:pPr>
+            <w:r>
+              <w:rPr>
+                <w:rFonts w:ascii="Roboto" w:cs="Roboto" w:eastAsia="Roboto" w:hAnsi="Roboto"/>
+                <w:rtl w:val="0"/>
+              </w:rPr>
+              <w:t xml:space="preserve">frame_660</w:t>
+            </w:r>
+          </w:p>
+        </w:tc>
+        <w:tc>
+          <w:tcPr>
+            <w:shd w:fill="auto" w:val="clear"/>
+            <w:tcMar>
+              <w:top w:w="100.0" w:type="dxa"/>
+              <w:left w:w="100.0" w:type="dxa"/>
+              <w:bottom w:w="100.0" w:type="dxa"/>
+              <w:right w:w="100.0" w:type="dxa"/>
+            </w:tcMar>
+            <w:vAlign w:val="top"/>
+          </w:tcPr>
+          <w:p>
+            <w:pPr>
+              <w:keepNext w:val="0"/>
+              <w:keepLines w:val="0"/>
+              <w:pageBreakBefore w:val="0"/>
+              <w:widowControl w:val="0"/>
+              <w:pBdr>
+                <w:top w:space="0" w:sz="0" w:val="nil"/>
+                <w:left w:space="0" w:sz="0" w:val="nil"/>
+                <w:bottom w:space="0" w:sz="0" w:val="nil"/>
+                <w:right w:space="0" w:sz="0" w:val="nil"/>
+                <w:between w:space="0" w:sz="0" w:val="nil"/>
+              </w:pBdr>
+              <w:shd w:fill="auto" w:val="clear"/>
+              <w:spacing w:after="0" w:before="0" w:line="240" w:lineRule="auto"/>
+              <w:ind w:left="0" w:right="0" w:firstLine="0"/>
+              <w:jc w:val="center"/>
+              <w:rPr>
+                <w:rFonts w:ascii="Roboto" w:cs="Roboto" w:eastAsia="Roboto" w:hAnsi="Roboto"/>
+              </w:rPr>
+            </w:pPr>
+            <w:r>
+              <w:rPr>
+                <w:rFonts w:ascii="Roboto" w:cs="Roboto" w:eastAsia="Roboto" w:hAnsi="Roboto"/>
+                <w:rtl w:val="0"/>
+              </w:rPr>
+              <w:t xml:space="preserve">0,17584</w:t>
+            </w:r>
+          </w:p>
+        </w:tc>
+        <w:tc>
+          <w:tcPr>
+            <w:shd w:fill="auto" w:val="clear"/>
+            <w:tcMar>
+              <w:top w:w="100.0" w:type="dxa"/>
+              <w:left w:w="100.0" w:type="dxa"/>
+              <w:bottom w:w="100.0" w:type="dxa"/>
+              <w:right w:w="100.0" w:type="dxa"/>
+            </w:tcMar>
+            <w:vAlign w:val="top"/>
+          </w:tcPr>
+          <w:p>
+            <w:pPr>
+              <w:keepNext w:val="0"/>
+              <w:keepLines w:val="0"/>
+              <w:pageBreakBefore w:val="0"/>
+              <w:widowControl w:val="0"/>
+              <w:pBdr>
+                <w:top w:space="0" w:sz="0" w:val="nil"/>
+                <w:left w:space="0" w:sz="0" w:val="nil"/>
+                <w:bottom w:space="0" w:sz="0" w:val="nil"/>
+                <w:right w:space="0" w:sz="0" w:val="nil"/>
+                <w:between w:space="0" w:sz="0" w:val="nil"/>
+              </w:pBdr>
+              <w:shd w:fill="auto" w:val="clear"/>
+              <w:spacing w:after="0" w:before="0" w:line="240" w:lineRule="auto"/>
+              <w:ind w:left="0" w:right="0" w:firstLine="0"/>
+              <w:jc w:val="center"/>
+              <w:rPr>
+                <w:rFonts w:ascii="Roboto" w:cs="Roboto" w:eastAsia="Roboto" w:hAnsi="Roboto"/>
+              </w:rPr>
+            </w:pPr>
+            <w:r>
+              <w:rPr>
+                <w:rFonts w:ascii="Roboto" w:cs="Roboto" w:eastAsia="Roboto" w:hAnsi="Roboto"/>
+                <w:rtl w:val="0"/>
+              </w:rPr>
+              <w:t xml:space="preserve">0,2284369</w:t>
+            </w:r>
+          </w:p>
+        </w:tc>
+      </w:tr>
+      <w:tr>
+        <w:trPr>
+          <w:cantSplit w:val="0"/>
+          <w:tblHeader w:val="0"/>
+        </w:trPr>
+        <w:tc>
+          <w:tcPr>
+            <w:shd w:fill="auto" w:val="clear"/>
+            <w:tcMar>
+              <w:top w:w="100.0" w:type="dxa"/>
+              <w:left w:w="100.0" w:type="dxa"/>
+              <w:bottom w:w="100.0" w:type="dxa"/>
+              <w:right w:w="100.0" w:type="dxa"/>
+            </w:tcMar>
+            <w:vAlign w:val="top"/>
+          </w:tcPr>
+          <w:p>
+            <w:pPr>
+              <w:widowControl w:val="0"/>
+              <w:spacing w:line="240" w:lineRule="auto"/>
+              <w:jc w:val="center"/>
+              <w:rPr>
+                <w:rFonts w:ascii="Roboto" w:cs="Roboto" w:eastAsia="Roboto" w:hAnsi="Roboto"/>
+              </w:rPr>
+            </w:pPr>
+            <w:r>
+              <w:rPr>
+                <w:rFonts w:ascii="Roboto" w:cs="Roboto" w:eastAsia="Roboto" w:hAnsi="Roboto"/>
+                <w:rtl w:val="0"/>
+              </w:rPr>
+              <w:t xml:space="preserve">frame_690</w:t>
+            </w:r>
+          </w:p>
+        </w:tc>
+        <w:tc>
+          <w:tcPr>
+            <w:shd w:fill="auto" w:val="clear"/>
+            <w:tcMar>
+              <w:top w:w="100.0" w:type="dxa"/>
+              <w:left w:w="100.0" w:type="dxa"/>
+              <w:bottom w:w="100.0" w:type="dxa"/>
+              <w:right w:w="100.0" w:type="dxa"/>
+            </w:tcMar>
+            <w:vAlign w:val="top"/>
+          </w:tcPr>
+          <w:p>
+            <w:pPr>
+              <w:keepNext w:val="0"/>
+              <w:keepLines w:val="0"/>
+              <w:pageBreakBefore w:val="0"/>
+              <w:widowControl w:val="0"/>
+              <w:pBdr>
+                <w:top w:space="0" w:sz="0" w:val="nil"/>
+                <w:left w:space="0" w:sz="0" w:val="nil"/>
+                <w:bottom w:space="0" w:sz="0" w:val="nil"/>
+                <w:right w:space="0" w:sz="0" w:val="nil"/>
+                <w:between w:space="0" w:sz="0" w:val="nil"/>
+              </w:pBdr>
+              <w:shd w:fill="auto" w:val="clear"/>
+              <w:spacing w:after="0" w:before="0" w:line="240" w:lineRule="auto"/>
+              <w:ind w:left="0" w:right="0" w:firstLine="0"/>
+              <w:jc w:val="center"/>
+              <w:rPr>
+                <w:rFonts w:ascii="Roboto" w:cs="Roboto" w:eastAsia="Roboto" w:hAnsi="Roboto"/>
+              </w:rPr>
+            </w:pPr>
+            <w:r>
+              <w:rPr>
+                <w:rFonts w:ascii="Roboto" w:cs="Roboto" w:eastAsia="Roboto" w:hAnsi="Roboto"/>
+                <w:rtl w:val="0"/>
+              </w:rPr>
+              <w:t xml:space="preserve">0,1724347</w:t>
+            </w:r>
+          </w:p>
+        </w:tc>
+        <w:tc>
+          <w:tcPr>
+            <w:shd w:fill="auto" w:val="clear"/>
+            <w:tcMar>
+              <w:top w:w="100.0" w:type="dxa"/>
+              <w:left w:w="100.0" w:type="dxa"/>
+              <w:bottom w:w="100.0" w:type="dxa"/>
+              <w:right w:w="100.0" w:type="dxa"/>
+            </w:tcMar>
+            <w:vAlign w:val="top"/>
+          </w:tcPr>
+          <w:p>
+            <w:pPr>
+              <w:keepNext w:val="0"/>
+              <w:keepLines w:val="0"/>
+              <w:pageBreakBefore w:val="0"/>
+              <w:widowControl w:val="0"/>
+              <w:pBdr>
+                <w:top w:space="0" w:sz="0" w:val="nil"/>
+                <w:left w:space="0" w:sz="0" w:val="nil"/>
+                <w:bottom w:space="0" w:sz="0" w:val="nil"/>
+                <w:right w:space="0" w:sz="0" w:val="nil"/>
+                <w:between w:space="0" w:sz="0" w:val="nil"/>
+              </w:pBdr>
+              <w:shd w:fill="auto" w:val="clear"/>
+              <w:spacing w:after="0" w:before="0" w:line="240" w:lineRule="auto"/>
+              <w:ind w:left="0" w:right="0" w:firstLine="0"/>
+              <w:jc w:val="center"/>
+              <w:rPr>
+                <w:rFonts w:ascii="Roboto" w:cs="Roboto" w:eastAsia="Roboto" w:hAnsi="Roboto"/>
+              </w:rPr>
+            </w:pPr>
+            <w:r>
+              <w:rPr>
+                <w:rFonts w:ascii="Roboto" w:cs="Roboto" w:eastAsia="Roboto" w:hAnsi="Roboto"/>
+                <w:rtl w:val="0"/>
+              </w:rPr>
+              <w:t xml:space="preserve">0,2277823</w:t>
+            </w:r>
+          </w:p>
+        </w:tc>
+      </w:tr>
+      <w:tr>
+        <w:trPr>
+          <w:cantSplit w:val="0"/>
+          <w:tblHeader w:val="0"/>
+        </w:trPr>
+        <w:tc>
+          <w:tcPr>
+            <w:shd w:fill="auto" w:val="clear"/>
+            <w:tcMar>
+              <w:top w:w="100.0" w:type="dxa"/>
+              <w:left w:w="100.0" w:type="dxa"/>
+              <w:bottom w:w="100.0" w:type="dxa"/>
+              <w:right w:w="100.0" w:type="dxa"/>
+            </w:tcMar>
+            <w:vAlign w:val="top"/>
+          </w:tcPr>
+          <w:p>
+            <w:pPr>
+              <w:widowControl w:val="0"/>
+              <w:spacing w:line="240" w:lineRule="auto"/>
+              <w:jc w:val="center"/>
+              <w:rPr>
+                <w:rFonts w:ascii="Roboto" w:cs="Roboto" w:eastAsia="Roboto" w:hAnsi="Roboto"/>
+              </w:rPr>
+            </w:pPr>
+            <w:r>
+              <w:rPr>
+                <w:rFonts w:ascii="Roboto" w:cs="Roboto" w:eastAsia="Roboto" w:hAnsi="Roboto"/>
+                <w:rtl w:val="0"/>
+              </w:rPr>
+              <w:t xml:space="preserve">frame_720</w:t>
+            </w:r>
+          </w:p>
+        </w:tc>
+        <w:tc>
+          <w:tcPr>
+            <w:shd w:fill="auto" w:val="clear"/>
+            <w:tcMar>
+              <w:top w:w="100.0" w:type="dxa"/>
+              <w:left w:w="100.0" w:type="dxa"/>
+              <w:bottom w:w="100.0" w:type="dxa"/>
+              <w:right w:w="100.0" w:type="dxa"/>
+            </w:tcMar>
+            <w:vAlign w:val="top"/>
+          </w:tcPr>
+          <w:p>
+            <w:pPr>
+              <w:keepNext w:val="0"/>
+              <w:keepLines w:val="0"/>
+              <w:pageBreakBefore w:val="0"/>
+              <w:widowControl w:val="0"/>
+              <w:pBdr>
+                <w:top w:space="0" w:sz="0" w:val="nil"/>
+                <w:left w:space="0" w:sz="0" w:val="nil"/>
+                <w:bottom w:space="0" w:sz="0" w:val="nil"/>
+                <w:right w:space="0" w:sz="0" w:val="nil"/>
+                <w:between w:space="0" w:sz="0" w:val="nil"/>
+              </w:pBdr>
+              <w:shd w:fill="auto" w:val="clear"/>
+              <w:spacing w:after="0" w:before="0" w:line="240" w:lineRule="auto"/>
+              <w:ind w:left="0" w:right="0" w:firstLine="0"/>
+              <w:jc w:val="center"/>
+              <w:rPr>
+                <w:rFonts w:ascii="Roboto" w:cs="Roboto" w:eastAsia="Roboto" w:hAnsi="Roboto"/>
+              </w:rPr>
+            </w:pPr>
+            <w:r>
+              <w:rPr>
+                <w:rFonts w:ascii="Roboto" w:cs="Roboto" w:eastAsia="Roboto" w:hAnsi="Roboto"/>
+                <w:rtl w:val="0"/>
+              </w:rPr>
+              <w:t xml:space="preserve">0,1845732</w:t>
+            </w:r>
+          </w:p>
+        </w:tc>
+        <w:tc>
+          <w:tcPr>
+            <w:shd w:fill="auto" w:val="clear"/>
+            <w:tcMar>
+              <w:top w:w="100.0" w:type="dxa"/>
+              <w:left w:w="100.0" w:type="dxa"/>
+              <w:bottom w:w="100.0" w:type="dxa"/>
+              <w:right w:w="100.0" w:type="dxa"/>
+            </w:tcMar>
+            <w:vAlign w:val="top"/>
+          </w:tcPr>
+          <w:p>
+            <w:pPr>
+              <w:keepNext w:val="0"/>
+              <w:keepLines w:val="0"/>
+              <w:pageBreakBefore w:val="0"/>
+              <w:widowControl w:val="0"/>
+              <w:pBdr>
+                <w:top w:space="0" w:sz="0" w:val="nil"/>
+                <w:left w:space="0" w:sz="0" w:val="nil"/>
+                <w:bottom w:space="0" w:sz="0" w:val="nil"/>
+                <w:right w:space="0" w:sz="0" w:val="nil"/>
+                <w:between w:space="0" w:sz="0" w:val="nil"/>
+              </w:pBdr>
+              <w:shd w:fill="auto" w:val="clear"/>
+              <w:spacing w:after="0" w:before="0" w:line="240" w:lineRule="auto"/>
+              <w:ind w:left="0" w:right="0" w:firstLine="0"/>
+              <w:jc w:val="center"/>
+              <w:rPr>
+                <w:rFonts w:ascii="Roboto" w:cs="Roboto" w:eastAsia="Roboto" w:hAnsi="Roboto"/>
+              </w:rPr>
+            </w:pPr>
+            <w:r>
+              <w:rPr>
+                <w:rFonts w:ascii="Roboto" w:cs="Roboto" w:eastAsia="Roboto" w:hAnsi="Roboto"/>
+                <w:rtl w:val="0"/>
+              </w:rPr>
+              <w:t xml:space="preserve">0,2126552</w:t>
+            </w:r>
+          </w:p>
+        </w:tc>
+      </w:tr>
+    </w:tbl>
+    <w:p>
+      <w:pPr>
+        <w:jc w:val="both"/>
+        <w:rPr>
+          <w:rFonts w:ascii="Roboto" w:cs="Roboto" w:eastAsia="Roboto" w:hAnsi="Roboto"/>
+        </w:rPr>
+      </w:pPr>
+      <w:r>
+        <w:rPr>
+          <w:rtl w:val="0"/>
+        </w:rPr>
+      </w:r>
+    </w:p>
+    <w:p>
+      <w:pPr>
+        <w:jc w:val="both"/>
+        <w:rPr>
+          <w:rFonts w:ascii="Roboto" w:cs="Roboto" w:eastAsia="Roboto" w:hAnsi="Roboto"/>
+        </w:rPr>
+      </w:pPr>
+      <w:r>
+        <w:rPr>
+          <w:rFonts w:ascii="Roboto" w:cs="Roboto" w:eastAsia="Roboto" w:hAnsi="Roboto"/>
+          <w:rtl w:val="0"/>
+        </w:rPr>
+        <w:t xml:space="preserve">Dưới đây là chi tiết thời gian thực hiện từng bước của mô hình yolo8m.onnx</w:t>
+      </w:r>
+    </w:p>
+    <w:p>
+      <w:pPr>
+        <w:jc w:val="both"/>
+        <w:rPr>
+          <w:rFonts w:ascii="Roboto" w:cs="Roboto" w:eastAsia="Roboto" w:hAnsi="Roboto"/>
+        </w:rPr>
+      </w:pPr>
+      <w:r>
+        <w:rPr>
+          <w:rFonts w:ascii="Roboto" w:cs="Roboto" w:eastAsia="Roboto" w:hAnsi="Roboto"/>
+        </w:rPr>
+        <w:drawing>
+          <wp:inline distB="114300" distT="114300" distL="114300" distR="114300">
+            <wp:extent cx="5731200" cy="4140200"/>
+            <wp:effectExtent b="0" l="0" r="0" t="0"/>
+            <wp:docPr id="1" name="image2.png"/>
+            <a:graphic>
+              <a:graphicData uri="http://schemas.openxmlformats.org/drawingml/2006/picture">
+                <pic:pic>
+                  <pic:nvPicPr>
+                    <pic:cNvPr id="0" name="image2.png"/>
+                    <pic:cNvPicPr preferRelativeResize="0"/>
+                  </pic:nvPicPr>
+                  <pic:blipFill>
+                    <a:blip r:embed="rId13"/>
+                    <a:srcRect b="0" l="0" r="0" t="0"/>
+                    <a:stretch>
+                      <a:fillRect/>
+                    </a:stretch>
+                  </pic:blipFill>
+                  <pic:spPr>
+                    <a:xfrm>
+                      <a:off x="0" y="0"/>
+                      <a:ext cx="5731200" cy="4140200"/>
+                    </a:xfrm>
+                    <a:prstGeom prst="rect"/>
+                    <a:ln/>
+                  </pic:spPr>
+                </pic:pic>
+              </a:graphicData>
+            </a:graphic>
+          </wp:inline>
+        </w:drawing>
+      </w:r>
+      <w:r>
+        <w:rPr>
+          <w:rtl w:val="0"/>
+        </w:rPr>
+      </w:r>
+    </w:p>
+    <w:p>
+      <w:pPr>
+        <w:jc w:val="both"/>
+        <w:rPr>
+          <w:rFonts w:ascii="Roboto" w:cs="Roboto" w:eastAsia="Roboto" w:hAnsi="Roboto"/>
+        </w:rPr>
+      </w:pPr>
+      <w:r>
+        <w:rPr>
+          <w:rtl w:val="0"/>
+        </w:rPr>
+      </w:r>
+    </w:p>
+    <w:p>
+      <w:pPr>
+        <w:jc w:val="both"/>
+        <w:rPr>
+          <w:rFonts w:ascii="Roboto" w:cs="Roboto" w:eastAsia="Roboto" w:hAnsi="Roboto"/>
+        </w:rPr>
+      </w:pPr>
+      <w:r>
+        <w:rPr>
+          <w:rtl w:val="0"/>
+        </w:rPr>
+      </w:r>
+    </w:p>
+    <w:p>
+      <w:pPr>
+        <w:jc w:val="both"/>
+        <w:rPr>
+          <w:rFonts w:ascii="Roboto" w:cs="Roboto" w:eastAsia="Roboto" w:hAnsi="Roboto"/>
+        </w:rPr>
+      </w:pPr>
+      <w:r>
+        <w:rPr>
+          <w:rtl w:val="0"/>
+        </w:rPr>
+      </w:r>
+    </w:p>
+    <w:p>
+      <w:pPr>
+        <w:jc w:val="both"/>
+        <w:rPr>
+          <w:rFonts w:ascii="Roboto" w:cs="Roboto" w:eastAsia="Roboto" w:hAnsi="Roboto"/>
+        </w:rPr>
+      </w:pPr>
+      <w:r>
+        <w:rPr>
+          <w:rtl w:val="0"/>
+        </w:rPr>
+      </w:r>
+    </w:p>
+    <w:p>
+      <w:pPr>
+        <w:jc w:val="both"/>
+        <w:rPr>
+          <w:rFonts w:ascii="Roboto" w:cs="Roboto" w:eastAsia="Roboto" w:hAnsi="Roboto"/>
+        </w:rPr>
+      </w:pPr>
+      <w:r>
+        <w:rPr>
+          <w:rtl w:val="0"/>
+        </w:rPr>
+      </w:r>
+    </w:p>
+    <w:p>
+      <w:pPr>
+        <w:jc w:val="both"/>
+        <w:rPr>
+          <w:rFonts w:ascii="Roboto" w:cs="Roboto" w:eastAsia="Roboto" w:hAnsi="Roboto"/>
+        </w:rPr>
+      </w:pPr>
+      <w:r>
+        <w:rPr>
+          <w:rtl w:val="0"/>
+        </w:rPr>
+      </w:r>
+    </w:p>
+    <w:p>
+      <w:pPr>
+        <w:jc w:val="both"/>
+        <w:rPr>
+          <w:rFonts w:ascii="Roboto" w:cs="Roboto" w:eastAsia="Roboto" w:hAnsi="Roboto"/>
+        </w:rPr>
+      </w:pPr>
+      <w:r>
+        <w:rPr>
+          <w:rtl w:val="0"/>
+        </w:rPr>
+      </w:r>
+    </w:p>
+    <w:p>
+      <w:pPr>
+        <w:jc w:val="both"/>
+        <w:rPr>
+          <w:rFonts w:ascii="Roboto" w:cs="Roboto" w:eastAsia="Roboto" w:hAnsi="Roboto"/>
+        </w:rPr>
+      </w:pPr>
+      <w:r>
+        <w:rPr>
+          <w:rtl w:val="0"/>
+        </w:rPr>
+      </w:r>
+    </w:p>
+    <w:p>
+      <w:pPr>
+        <w:jc w:val="both"/>
+        <w:rPr>
+          <w:rFonts w:ascii="Roboto" w:cs="Roboto" w:eastAsia="Roboto" w:hAnsi="Roboto"/>
+        </w:rPr>
+      </w:pPr>
+      <w:r>
+        <w:rPr>
+          <w:rtl w:val="0"/>
+        </w:rPr>
+      </w:r>
+    </w:p>
+    <w:p>
+      <w:pPr>
+        <w:jc w:val="both"/>
+        <w:rPr>
+          <w:rFonts w:ascii="Roboto" w:cs="Roboto" w:eastAsia="Roboto" w:hAnsi="Roboto"/>
+        </w:rPr>
+      </w:pPr>
+      <w:r>
+        <w:rPr>
+          <w:rtl w:val="0"/>
+        </w:rPr>
+      </w:r>
+    </w:p>
+    <w:p>
+      <w:pPr>
+        <w:jc w:val="both"/>
+        <w:rPr>
+          <w:rFonts w:ascii="Roboto" w:cs="Roboto" w:eastAsia="Roboto" w:hAnsi="Roboto"/>
+        </w:rPr>
+      </w:pPr>
+      <w:r>
+        <w:rPr>
+          <w:rtl w:val="0"/>
+        </w:rPr>
+      </w:r>
+    </w:p>
+    <w:p>
+      <w:pPr>
+        <w:jc w:val="both"/>
+        <w:rPr>
+          <w:rFonts w:ascii="Roboto" w:cs="Roboto" w:eastAsia="Roboto" w:hAnsi="Roboto"/>
+        </w:rPr>
+      </w:pPr>
+      <w:r>
+        <w:rPr>
+          <w:rtl w:val="0"/>
+        </w:rPr>
+      </w:r>
+    </w:p>
+    <w:p>
+      <w:pPr>
+        <w:jc w:val="both"/>
+        <w:rPr>
+          <w:rFonts w:ascii="Roboto" w:cs="Roboto" w:eastAsia="Roboto" w:hAnsi="Roboto"/>
+        </w:rPr>
+      </w:pPr>
+      <w:r>
+        <w:rPr>
+          <w:rtl w:val="0"/>
+        </w:rPr>
+      </w:r>
+    </w:p>
+    <w:p>
+      <w:pPr>
+        <w:jc w:val="both"/>
+        <w:rPr>
+          <w:rFonts w:ascii="Roboto" w:cs="Roboto" w:eastAsia="Roboto" w:hAnsi="Roboto"/>
+        </w:rPr>
+      </w:pPr>
+      <w:r>
+        <w:rPr>
+          <w:rtl w:val="0"/>
+        </w:rPr>
+      </w:r>
+    </w:p>
+    <w:p>
+      <w:pPr>
+        <w:jc w:val="both"/>
+        <w:rPr>
+          <w:rFonts w:ascii="Roboto" w:cs="Roboto" w:eastAsia="Roboto" w:hAnsi="Roboto"/>
+        </w:rPr>
+      </w:pPr>
+      <w:r>
+        <w:rPr>
+          <w:rtl w:val="0"/>
+        </w:rPr>
+      </w:r>
+    </w:p>
+    <w:p>
+      <w:pPr>
+        <w:jc w:val="both"/>
+        <w:rPr>
+          <w:rFonts w:ascii="Roboto" w:cs="Roboto" w:eastAsia="Roboto" w:hAnsi="Roboto"/>
+        </w:rPr>
+      </w:pPr>
+      <w:r>
+        <w:rPr>
+          <w:rtl w:val="0"/>
+        </w:rPr>
+      </w:r>
+    </w:p>
+    <w:p>
+      <w:pPr>
+        <w:jc w:val="both"/>
+        <w:rPr>
+          <w:rFonts w:ascii="Roboto" w:cs="Roboto" w:eastAsia="Roboto" w:hAnsi="Roboto"/>
+        </w:rPr>
+      </w:pPr>
+      <w:r>
+        <w:rPr>
+          <w:rtl w:val="0"/>
+        </w:rPr>
+      </w:r>
+    </w:p>
+    <w:p>
+      <w:pPr>
+        <w:jc w:val="both"/>
+        <w:rPr>
+          <w:rFonts w:ascii="Roboto" w:cs="Roboto" w:eastAsia="Roboto" w:hAnsi="Roboto"/>
+        </w:rPr>
+      </w:pPr>
+      <w:r>
+        <w:rPr>
+          <w:rtl w:val="0"/>
+        </w:rPr>
+      </w:r>
+    </w:p>
+    <w:p>
+      <w:pPr>
+        <w:jc w:val="both"/>
+        <w:rPr>
+          <w:rFonts w:ascii="Roboto" w:cs="Roboto" w:eastAsia="Roboto" w:hAnsi="Roboto"/>
         </w:rPr>
       </w:pPr>
       <w:r>
@@ -15959,8 +20171,8 @@
       </w:r>
     </w:p>
     <w:sectPr>
-      <w:footerReference r:id="rId12" w:type="default"/>
-      <w:footerReference r:id="rId13" w:type="first"/>
+      <w:footerReference r:id="rId14" w:type="default"/>
+      <w:footerReference r:id="rId15" w:type="first"/>
       <w:pgSz w:h="16834" w:w="11909" w:orient="portrait"/>
       <w:pgMar w:bottom="1440" w:top="1440" w:left="1440" w:right="1440" w:header="720" w:footer="720"/>
       <w:pgNumType w:start="1"/>
@@ -16709,6 +20921,32 @@
       </w:tblCellMar>
     </w:tblPr>
   </w:style>
+  <w:style w:type="table" w:styleId="Table8">
+    <w:basedOn w:val="TableNormal"/>
+    <w:tblPr>
+      <w:tblStyleRowBandSize w:val="1"/>
+      <w:tblStyleColBandSize w:val="1"/>
+      <w:tblCellMar>
+        <w:top w:w="100.0" w:type="dxa"/>
+        <w:left w:w="100.0" w:type="dxa"/>
+        <w:bottom w:w="100.0" w:type="dxa"/>
+        <w:right w:w="100.0" w:type="dxa"/>
+      </w:tblCellMar>
+    </w:tblPr>
+  </w:style>
+  <w:style w:type="table" w:styleId="Table9">
+    <w:basedOn w:val="TableNormal"/>
+    <w:tblPr>
+      <w:tblStyleRowBandSize w:val="1"/>
+      <w:tblStyleColBandSize w:val="1"/>
+      <w:tblCellMar>
+        <w:top w:w="100.0" w:type="dxa"/>
+        <w:left w:w="100.0" w:type="dxa"/>
+        <w:bottom w:w="100.0" w:type="dxa"/>
+        <w:right w:w="100.0" w:type="dxa"/>
+      </w:tblCellMar>
+    </w:tblPr>
+  </w:style>
 </w:styles>
 </file>
 

</xml_diff>